<commit_message>
1.zmiana schematu bazy danych 2.uwagi w sprawozdaniu
</commit_message>
<xml_diff>
--- a/ZTW_Sprawozdanie.docx
+++ b/ZTW_Sprawozdanie.docx
@@ -1,6 +1,6 @@
 
 <file path=word/document.xml><?xml version="1.0" encoding="utf-8"?>
-<w:document xmlns:ve="http://schemas.openxmlformats.org/markup-compatibility/2006" xmlns:o="urn:schemas-microsoft-com:office:office" xmlns:r="http://schemas.openxmlformats.org/officeDocument/2006/relationships" xmlns:m="http://schemas.openxmlformats.org/officeDocument/2006/math" xmlns:v="urn:schemas-microsoft-com:vml" xmlns:wp="http://schemas.openxmlformats.org/drawingml/2006/wordprocessingDrawing" xmlns:w10="urn:schemas-microsoft-com:office:word" xmlns:w="http://schemas.openxmlformats.org/wordprocessingml/2006/main" xmlns:wne="http://schemas.microsoft.com/office/word/2006/wordml">
+<w:document xmlns:wpc="http://schemas.microsoft.com/office/word/2010/wordprocessingCanvas" xmlns:cx="http://schemas.microsoft.com/office/drawing/2014/chartex" xmlns:cx1="http://schemas.microsoft.com/office/drawing/2015/9/8/chartex" xmlns:cx2="http://schemas.microsoft.com/office/drawing/2015/10/21/chartex" xmlns:cx3="http://schemas.microsoft.com/office/drawing/2016/5/9/chartex" xmlns:cx4="http://schemas.microsoft.com/office/drawing/2016/5/10/chartex" xmlns:cx5="http://schemas.microsoft.com/office/drawing/2016/5/11/chartex" xmlns:mc="http://schemas.openxmlformats.org/markup-compatibility/2006" xmlns:o="urn:schemas-microsoft-com:office:office" xmlns:r="http://schemas.openxmlformats.org/officeDocument/2006/relationships" xmlns:m="http://schemas.openxmlformats.org/officeDocument/2006/math" xmlns:v="urn:schemas-microsoft-com:vml" xmlns:wp14="http://schemas.microsoft.com/office/word/2010/wordprocessingDrawing" xmlns:wp="http://schemas.openxmlformats.org/drawingml/2006/wordprocessingDrawing" xmlns:w10="urn:schemas-microsoft-com:office:word" xmlns:w="http://schemas.openxmlformats.org/wordprocessingml/2006/main" xmlns:w14="http://schemas.microsoft.com/office/word/2010/wordml" xmlns:w15="http://schemas.microsoft.com/office/word/2012/wordml" xmlns:w16se="http://schemas.microsoft.com/office/word/2015/wordml/symex" xmlns:wpg="http://schemas.microsoft.com/office/word/2010/wordprocessingGroup" xmlns:wpi="http://schemas.microsoft.com/office/word/2010/wordprocessingInk" xmlns:wne="http://schemas.microsoft.com/office/word/2006/wordml" xmlns:wps="http://schemas.microsoft.com/office/word/2010/wordprocessingShape" mc:Ignorable="w14 w15 w16se wp14">
   <w:body>
     <w:p>
       <w:pPr>
@@ -165,12 +165,10 @@
           <w:sz w:val="30"/>
           <w:szCs w:val="30"/>
         </w:rPr>
-        <w:t>Anna Dekiert 200266</w:t>
-      </w:r>
-    </w:p>
-    <w:p>
-      <w:pPr>
-        <w:jc w:val="center"/>
+        <w:t xml:space="preserve">Anna </w:t>
+      </w:r>
+      <w:proofErr w:type="spellStart"/>
+      <w:r>
         <w:rPr>
           <w:rStyle w:val="Pogrubienie"/>
           <w:rFonts w:asciiTheme="majorHAnsi" w:hAnsiTheme="majorHAnsi"/>
@@ -178,7 +176,9 @@
           <w:sz w:val="30"/>
           <w:szCs w:val="30"/>
         </w:rPr>
-      </w:pPr>
+        <w:t>Dekiert</w:t>
+      </w:r>
+      <w:proofErr w:type="spellEnd"/>
       <w:r>
         <w:rPr>
           <w:rStyle w:val="Pogrubienie"/>
@@ -187,7 +187,7 @@
           <w:sz w:val="30"/>
           <w:szCs w:val="30"/>
         </w:rPr>
-        <w:t>Agata Kondraczyk</w:t>
+        <w:t xml:space="preserve"> 200266</w:t>
       </w:r>
     </w:p>
     <w:p>
@@ -209,7 +209,73 @@
           <w:sz w:val="30"/>
           <w:szCs w:val="30"/>
         </w:rPr>
-        <w:t>Przemysław Pyzałka 223993</w:t>
+        <w:t xml:space="preserve">Agata </w:t>
+      </w:r>
+      <w:proofErr w:type="spellStart"/>
+      <w:r>
+        <w:rPr>
+          <w:rStyle w:val="Pogrubienie"/>
+          <w:rFonts w:asciiTheme="majorHAnsi" w:hAnsiTheme="majorHAnsi"/>
+          <w:b w:val="0"/>
+          <w:sz w:val="30"/>
+          <w:szCs w:val="30"/>
+        </w:rPr>
+        <w:t>Kondraczyk</w:t>
+      </w:r>
+      <w:proofErr w:type="spellEnd"/>
+      <w:r>
+        <w:rPr>
+          <w:rStyle w:val="Pogrubienie"/>
+          <w:rFonts w:asciiTheme="majorHAnsi" w:hAnsiTheme="majorHAnsi"/>
+          <w:b w:val="0"/>
+          <w:sz w:val="30"/>
+          <w:szCs w:val="30"/>
+        </w:rPr>
+        <w:t xml:space="preserve"> 173493</w:t>
+      </w:r>
+    </w:p>
+    <w:p>
+      <w:pPr>
+        <w:jc w:val="center"/>
+        <w:rPr>
+          <w:rStyle w:val="Pogrubienie"/>
+          <w:rFonts w:asciiTheme="majorHAnsi" w:hAnsiTheme="majorHAnsi"/>
+          <w:b w:val="0"/>
+          <w:sz w:val="30"/>
+          <w:szCs w:val="30"/>
+        </w:rPr>
+      </w:pPr>
+      <w:r>
+        <w:rPr>
+          <w:rStyle w:val="Pogrubienie"/>
+          <w:rFonts w:asciiTheme="majorHAnsi" w:hAnsiTheme="majorHAnsi"/>
+          <w:b w:val="0"/>
+          <w:sz w:val="30"/>
+          <w:szCs w:val="30"/>
+        </w:rPr>
+        <w:t xml:space="preserve">Przemysław </w:t>
+      </w:r>
+      <w:proofErr w:type="spellStart"/>
+      <w:r>
+        <w:rPr>
+          <w:rStyle w:val="Pogrubienie"/>
+          <w:rFonts w:asciiTheme="majorHAnsi" w:hAnsiTheme="majorHAnsi"/>
+          <w:b w:val="0"/>
+          <w:sz w:val="30"/>
+          <w:szCs w:val="30"/>
+        </w:rPr>
+        <w:t>Pyzałka</w:t>
+      </w:r>
+      <w:proofErr w:type="spellEnd"/>
+      <w:r>
+        <w:rPr>
+          <w:rStyle w:val="Pogrubienie"/>
+          <w:rFonts w:asciiTheme="majorHAnsi" w:hAnsiTheme="majorHAnsi"/>
+          <w:b w:val="0"/>
+          <w:sz w:val="30"/>
+          <w:szCs w:val="30"/>
+        </w:rPr>
+        <w:t xml:space="preserve"> 223993</w:t>
       </w:r>
     </w:p>
     <w:p>
@@ -419,7 +485,53 @@
           <w:rFonts w:asciiTheme="majorHAnsi" w:hAnsiTheme="majorHAnsi" w:cs="Arial"/>
           <w:color w:val="000000"/>
         </w:rPr>
-        <w:t>JavaScript (+AngularJS etc (..))</w:t>
+        <w:t>JavaScript</w:t>
+      </w:r>
+      <w:r>
+        <w:rPr>
+          <w:rFonts w:asciiTheme="majorHAnsi" w:hAnsiTheme="majorHAnsi" w:cs="Arial"/>
+          <w:color w:val="000000"/>
+        </w:rPr>
+        <w:t xml:space="preserve">, </w:t>
+      </w:r>
+      <w:proofErr w:type="spellStart"/>
+      <w:r>
+        <w:rPr>
+          <w:rFonts w:asciiTheme="majorHAnsi" w:hAnsiTheme="majorHAnsi" w:cs="Arial"/>
+          <w:color w:val="000000"/>
+        </w:rPr>
+        <w:t>jQuery</w:t>
+      </w:r>
+      <w:proofErr w:type="spellEnd"/>
+      <w:r>
+        <w:rPr>
+          <w:rFonts w:asciiTheme="majorHAnsi" w:hAnsiTheme="majorHAnsi" w:cs="Arial"/>
+          <w:color w:val="000000"/>
+        </w:rPr>
+        <w:t xml:space="preserve"> </w:t>
+      </w:r>
+      <w:r>
+        <w:rPr>
+          <w:rFonts w:asciiTheme="majorHAnsi" w:hAnsiTheme="majorHAnsi" w:cs="Arial"/>
+          <w:color w:val="FF0000"/>
+        </w:rPr>
+        <w:t>(+</w:t>
+      </w:r>
+      <w:proofErr w:type="spellStart"/>
+      <w:r>
+        <w:rPr>
+          <w:rFonts w:asciiTheme="majorHAnsi" w:hAnsiTheme="majorHAnsi" w:cs="Arial"/>
+          <w:color w:val="FF0000"/>
+        </w:rPr>
+        <w:t>AngularJS</w:t>
+      </w:r>
+      <w:proofErr w:type="spellEnd"/>
+      <w:r>
+        <w:rPr>
+          <w:rFonts w:asciiTheme="majorHAnsi" w:hAnsiTheme="majorHAnsi" w:cs="Arial"/>
+          <w:color w:val="FF0000"/>
+        </w:rPr>
+        <w:t>)</w:t>
       </w:r>
     </w:p>
     <w:p>
@@ -487,23 +599,7 @@
             <w:rFonts w:asciiTheme="majorHAnsi" w:hAnsiTheme="majorHAnsi" w:cs="Arial"/>
             <w:color w:val="1155CC"/>
           </w:rPr>
-          <w:t>https://fullcalenda</w:t>
-        </w:r>
-        <w:r>
-          <w:rPr>
-            <w:rStyle w:val="Hipercze"/>
-            <w:rFonts w:asciiTheme="majorHAnsi" w:hAnsiTheme="majorHAnsi" w:cs="Arial"/>
-            <w:color w:val="1155CC"/>
-          </w:rPr>
-          <w:t>r</w:t>
-        </w:r>
-        <w:r>
-          <w:rPr>
-            <w:rStyle w:val="Hipercze"/>
-            <w:rFonts w:asciiTheme="majorHAnsi" w:hAnsiTheme="majorHAnsi" w:cs="Arial"/>
-            <w:color w:val="1155CC"/>
-          </w:rPr>
-          <w:t>.io</w:t>
+          <w:t>https://fullcalendar.io</w:t>
         </w:r>
       </w:hyperlink>
     </w:p>
@@ -557,7 +653,30 @@
           <w:rFonts w:asciiTheme="majorHAnsi" w:hAnsiTheme="majorHAnsi" w:cs="Arial"/>
           <w:color w:val="000000"/>
         </w:rPr>
-        <w:t xml:space="preserve">ASP.NET jako technologia powszechnie wykorzystywana w dużych projektach komercyjnych jest najlepszym wyborem dla projektu integrującego ze sobą wiele funkcji. Wyodrębnienie elementów projektu odpowiadających za różne funkcje wg standardu MVC wpływa na komfort pracy i zapewnia elastyczność podczas kolejnych modyfikacji. ASP pozwala na oddzielenie od siebie logiki biznesowej, modeli oraz GUI. Użycie Angulara i AJAXA wpłynie pozytywnie na wygląd strony, będzie również spełnieniem wymagań postawionych w zasadach zaliczenia kursu. Zdecydowaliśmy również o skorzystaniu z gotowych rozwiązań udostępnionych pod linkami powyżej ze względu na to, że chcemy skupić się na </w:t>
+        <w:t xml:space="preserve">ASP.NET jako technologia powszechnie wykorzystywana w dużych projektach komercyjnych jest najlepszym wyborem dla projektu integrującego ze sobą wiele funkcji. Wyodrębnienie elementów projektu odpowiadających za różne funkcje wg standardu MVC wpływa na komfort pracy i zapewnia elastyczność podczas kolejnych modyfikacji. ASP pozwala na oddzielenie od siebie logiki biznesowej, modeli oraz GUI. Użycie </w:t>
+      </w:r>
+      <w:proofErr w:type="spellStart"/>
+      <w:r>
+        <w:rPr>
+          <w:rFonts w:asciiTheme="majorHAnsi" w:hAnsiTheme="majorHAnsi" w:cs="Arial"/>
+          <w:color w:val="FF0000"/>
+        </w:rPr>
+        <w:t>Angulara</w:t>
+      </w:r>
+      <w:proofErr w:type="spellEnd"/>
+      <w:r>
+        <w:rPr>
+          <w:rFonts w:asciiTheme="majorHAnsi" w:hAnsiTheme="majorHAnsi" w:cs="Arial"/>
+          <w:color w:val="FF0000"/>
+        </w:rPr>
+        <w:t xml:space="preserve"> i</w:t>
+      </w:r>
+      <w:r>
+        <w:rPr>
+          <w:rFonts w:asciiTheme="majorHAnsi" w:hAnsiTheme="majorHAnsi" w:cs="Arial"/>
+          <w:color w:val="000000"/>
+        </w:rPr>
+        <w:t xml:space="preserve"> AJAXA wpłynie pozytywnie na wygląd strony, będzie również spełnieniem wymagań postawionych w zasadach zaliczenia kursu. Zdecydowaliśmy również o skorzystaniu z gotowych rozwiązań udostępnionych pod linkami powyżej ze względu na to, że chcemy skupić się na </w:t>
       </w:r>
       <w:r>
         <w:rPr>
@@ -626,7 +745,17 @@
           <w:szCs w:val="24"/>
           <w:lang w:val="en-US" w:eastAsia="pl-PL"/>
         </w:rPr>
-        <w:t>Visual Studio 2015 + SQL Tools for SQL Server</w:t>
+        <w:t xml:space="preserve">Visual Studio 2015 </w:t>
+      </w:r>
+      <w:r>
+        <w:rPr>
+          <w:rFonts w:asciiTheme="majorHAnsi" w:eastAsia="Times New Roman" w:hAnsiTheme="majorHAnsi" w:cs="Arial"/>
+          <w:color w:val="FF0000"/>
+          <w:sz w:val="24"/>
+          <w:szCs w:val="24"/>
+          <w:lang w:val="en-US" w:eastAsia="pl-PL"/>
+        </w:rPr>
+        <w:t>+ SQL Tools for SQL Server</w:t>
       </w:r>
     </w:p>
     <w:p>
@@ -645,6 +774,7 @@
           <w:lang w:val="en-US" w:eastAsia="pl-PL"/>
         </w:rPr>
       </w:pPr>
+      <w:proofErr w:type="spellStart"/>
       <w:r>
         <w:rPr>
           <w:rFonts w:asciiTheme="majorHAnsi" w:eastAsia="Times New Roman" w:hAnsiTheme="majorHAnsi" w:cs="Arial"/>
@@ -653,8 +783,9 @@
           <w:szCs w:val="24"/>
           <w:lang w:val="en-US" w:eastAsia="pl-PL"/>
         </w:rPr>
-        <w:t xml:space="preserve">Dowolny </w:t>
-      </w:r>
+        <w:t>Dowolny</w:t>
+      </w:r>
+      <w:proofErr w:type="spellEnd"/>
       <w:r>
         <w:rPr>
           <w:rFonts w:asciiTheme="majorHAnsi" w:eastAsia="Times New Roman" w:hAnsiTheme="majorHAnsi" w:cs="Arial"/>
@@ -663,8 +794,30 @@
           <w:szCs w:val="24"/>
           <w:lang w:val="en-US" w:eastAsia="pl-PL"/>
         </w:rPr>
-        <w:t>editor tekstowy</w:t>
-      </w:r>
+        <w:t xml:space="preserve"> </w:t>
+      </w:r>
+      <w:r>
+        <w:rPr>
+          <w:rFonts w:asciiTheme="majorHAnsi" w:eastAsia="Times New Roman" w:hAnsiTheme="majorHAnsi" w:cs="Arial"/>
+          <w:color w:val="000000"/>
+          <w:sz w:val="24"/>
+          <w:szCs w:val="24"/>
+          <w:lang w:val="en-US" w:eastAsia="pl-PL"/>
+        </w:rPr>
+        <w:t xml:space="preserve">editor </w:t>
+      </w:r>
+      <w:proofErr w:type="spellStart"/>
+      <w:r>
+        <w:rPr>
+          <w:rFonts w:asciiTheme="majorHAnsi" w:eastAsia="Times New Roman" w:hAnsiTheme="majorHAnsi" w:cs="Arial"/>
+          <w:color w:val="000000"/>
+          <w:sz w:val="24"/>
+          <w:szCs w:val="24"/>
+          <w:lang w:val="en-US" w:eastAsia="pl-PL"/>
+        </w:rPr>
+        <w:t>tekstowy</w:t>
+      </w:r>
+      <w:proofErr w:type="spellEnd"/>
       <w:r>
         <w:rPr>
           <w:rFonts w:asciiTheme="majorHAnsi" w:eastAsia="Times New Roman" w:hAnsiTheme="majorHAnsi" w:cs="Arial"/>
@@ -700,7 +853,29 @@
           <w:szCs w:val="24"/>
           <w:lang w:eastAsia="pl-PL"/>
         </w:rPr>
-        <w:t>Przeglądarki (Chrome, Opera, Firefox, Edge)</w:t>
+        <w:t xml:space="preserve">Przeglądarki (Chrome, Opera, </w:t>
+      </w:r>
+      <w:proofErr w:type="spellStart"/>
+      <w:r>
+        <w:rPr>
+          <w:rFonts w:asciiTheme="majorHAnsi" w:eastAsia="Times New Roman" w:hAnsiTheme="majorHAnsi" w:cs="Arial"/>
+          <w:color w:val="000000"/>
+          <w:sz w:val="24"/>
+          <w:szCs w:val="24"/>
+          <w:lang w:eastAsia="pl-PL"/>
+        </w:rPr>
+        <w:t>Firefox</w:t>
+      </w:r>
+      <w:proofErr w:type="spellEnd"/>
+      <w:r>
+        <w:rPr>
+          <w:rFonts w:asciiTheme="majorHAnsi" w:eastAsia="Times New Roman" w:hAnsiTheme="majorHAnsi" w:cs="Arial"/>
+          <w:color w:val="000000"/>
+          <w:sz w:val="24"/>
+          <w:szCs w:val="24"/>
+          <w:lang w:eastAsia="pl-PL"/>
+        </w:rPr>
+        <w:t>, Edge)</w:t>
       </w:r>
     </w:p>
     <w:p>
@@ -727,8 +902,20 @@
           <w:szCs w:val="24"/>
           <w:lang w:eastAsia="pl-PL"/>
         </w:rPr>
-        <w:t>Kontrola wersji – Github</w:t>
-      </w:r>
+        <w:t xml:space="preserve">Kontrola wersji – </w:t>
+      </w:r>
+      <w:proofErr w:type="spellStart"/>
+      <w:r>
+        <w:rPr>
+          <w:rFonts w:asciiTheme="majorHAnsi" w:eastAsia="Times New Roman" w:hAnsiTheme="majorHAnsi" w:cs="Arial"/>
+          <w:color w:val="000000"/>
+          <w:sz w:val="24"/>
+          <w:szCs w:val="24"/>
+          <w:lang w:eastAsia="pl-PL"/>
+        </w:rPr>
+        <w:t>Github</w:t>
+      </w:r>
+      <w:proofErr w:type="spellEnd"/>
     </w:p>
     <w:p>
       <w:pPr>
@@ -754,7 +941,47 @@
           <w:szCs w:val="24"/>
           <w:lang w:eastAsia="pl-PL"/>
         </w:rPr>
-        <w:t>Baza danych – MYSQL SERVER 2012/16</w:t>
+        <w:t xml:space="preserve">Baza danych – </w:t>
+      </w:r>
+      <w:r>
+        <w:rPr>
+          <w:rFonts w:asciiTheme="majorHAnsi" w:eastAsia="Times New Roman" w:hAnsiTheme="majorHAnsi" w:cs="Arial"/>
+          <w:color w:val="000000"/>
+          <w:sz w:val="24"/>
+          <w:szCs w:val="24"/>
+          <w:lang w:eastAsia="pl-PL"/>
+        </w:rPr>
+        <w:t xml:space="preserve">SQL </w:t>
+      </w:r>
+      <w:r>
+        <w:rPr>
+          <w:rFonts w:asciiTheme="majorHAnsi" w:eastAsia="Times New Roman" w:hAnsiTheme="majorHAnsi" w:cs="Arial"/>
+          <w:color w:val="000000"/>
+          <w:sz w:val="24"/>
+          <w:szCs w:val="24"/>
+          <w:lang w:eastAsia="pl-PL"/>
+        </w:rPr>
+        <w:t>SERVER 20</w:t>
+      </w:r>
+      <w:r>
+        <w:rPr>
+          <w:rFonts w:asciiTheme="majorHAnsi" w:eastAsia="Times New Roman" w:hAnsiTheme="majorHAnsi" w:cs="Arial"/>
+          <w:color w:val="000000"/>
+          <w:sz w:val="24"/>
+          <w:szCs w:val="24"/>
+          <w:lang w:eastAsia="pl-PL"/>
+        </w:rPr>
+        <w:t>16</w:t>
+      </w:r>
+      <w:r>
+        <w:rPr>
+          <w:rFonts w:asciiTheme="majorHAnsi" w:eastAsia="Times New Roman" w:hAnsiTheme="majorHAnsi" w:cs="Arial"/>
+          <w:color w:val="000000"/>
+          <w:sz w:val="24"/>
+          <w:szCs w:val="24"/>
+          <w:lang w:eastAsia="pl-PL"/>
+        </w:rPr>
+        <w:t>, SSMS</w:t>
       </w:r>
     </w:p>
     <w:p>
@@ -781,8 +1008,42 @@
           <w:szCs w:val="24"/>
           <w:lang w:eastAsia="pl-PL"/>
         </w:rPr>
-        <w:t>Diagramy –Sybase Power Designer, VisualParadigm</w:t>
-      </w:r>
+        <w:t>Diagramy –</w:t>
+      </w:r>
+      <w:proofErr w:type="spellStart"/>
+      <w:r>
+        <w:rPr>
+          <w:rFonts w:asciiTheme="majorHAnsi" w:eastAsia="Times New Roman" w:hAnsiTheme="majorHAnsi" w:cs="Arial"/>
+          <w:color w:val="000000"/>
+          <w:sz w:val="24"/>
+          <w:szCs w:val="24"/>
+          <w:lang w:eastAsia="pl-PL"/>
+        </w:rPr>
+        <w:t>Sybase</w:t>
+      </w:r>
+      <w:proofErr w:type="spellEnd"/>
+      <w:r>
+        <w:rPr>
+          <w:rFonts w:asciiTheme="majorHAnsi" w:eastAsia="Times New Roman" w:hAnsiTheme="majorHAnsi" w:cs="Arial"/>
+          <w:color w:val="000000"/>
+          <w:sz w:val="24"/>
+          <w:szCs w:val="24"/>
+          <w:lang w:eastAsia="pl-PL"/>
+        </w:rPr>
+        <w:t xml:space="preserve"> Power Designer, </w:t>
+      </w:r>
+      <w:proofErr w:type="spellStart"/>
+      <w:r>
+        <w:rPr>
+          <w:rFonts w:asciiTheme="majorHAnsi" w:eastAsia="Times New Roman" w:hAnsiTheme="majorHAnsi" w:cs="Arial"/>
+          <w:color w:val="000000"/>
+          <w:sz w:val="24"/>
+          <w:szCs w:val="24"/>
+          <w:lang w:eastAsia="pl-PL"/>
+        </w:rPr>
+        <w:t>VisualParadigm</w:t>
+      </w:r>
+      <w:proofErr w:type="spellEnd"/>
     </w:p>
     <w:p>
       <w:pPr>
@@ -1065,7 +1326,71 @@
           <w:rFonts w:asciiTheme="majorHAnsi" w:hAnsiTheme="majorHAnsi" w:cs="Arial"/>
           <w:color w:val="000000"/>
         </w:rPr>
-        <w:t>Aplikacja kalendarza zapewniać będzie widok dzienny i miesięczny. Do kalendarza można będzie dodać wydarzenia. Wydarzenie posiada kategorię, datę rozpoczęcia,godzinę rozpoczęcia, datę zakończenia, godzinę zakończenia, cykliczność. Kategorie w kalendarzu są color coded (customizacja kolorów przez użytkownika możliwa). Do zdarzenia można dodać miejsce odbywania zdarzenia, notatkę z komentarzem.</w:t>
+        <w:t xml:space="preserve">Aplikacja kalendarza zapewniać będzie widok dzienny i miesięczny. Do kalendarza można będzie dodać wydarzenia. Wydarzenie posiada kategorię, datę </w:t>
+      </w:r>
+      <w:proofErr w:type="spellStart"/>
+      <w:r>
+        <w:rPr>
+          <w:rFonts w:asciiTheme="majorHAnsi" w:hAnsiTheme="majorHAnsi" w:cs="Arial"/>
+          <w:color w:val="000000"/>
+        </w:rPr>
+        <w:t>rozpoczęcia,godzinę</w:t>
+      </w:r>
+      <w:proofErr w:type="spellEnd"/>
+      <w:r>
+        <w:rPr>
+          <w:rFonts w:asciiTheme="majorHAnsi" w:hAnsiTheme="majorHAnsi" w:cs="Arial"/>
+          <w:color w:val="000000"/>
+        </w:rPr>
+        <w:t xml:space="preserve"> rozpoczęcia, datę zakończenia, godzinę zakończenia, cykliczność. Kategorie w kalendarzu są </w:t>
+      </w:r>
+      <w:proofErr w:type="spellStart"/>
+      <w:r>
+        <w:rPr>
+          <w:rFonts w:asciiTheme="majorHAnsi" w:hAnsiTheme="majorHAnsi" w:cs="Arial"/>
+          <w:color w:val="000000"/>
+        </w:rPr>
+        <w:t>color</w:t>
+      </w:r>
+      <w:proofErr w:type="spellEnd"/>
+      <w:r>
+        <w:rPr>
+          <w:rFonts w:asciiTheme="majorHAnsi" w:hAnsiTheme="majorHAnsi" w:cs="Arial"/>
+          <w:color w:val="000000"/>
+        </w:rPr>
+        <w:t xml:space="preserve"> </w:t>
+      </w:r>
+      <w:proofErr w:type="spellStart"/>
+      <w:r>
+        <w:rPr>
+          <w:rFonts w:asciiTheme="majorHAnsi" w:hAnsiTheme="majorHAnsi" w:cs="Arial"/>
+          <w:color w:val="000000"/>
+        </w:rPr>
+        <w:t>coded</w:t>
+      </w:r>
+      <w:proofErr w:type="spellEnd"/>
+      <w:r>
+        <w:rPr>
+          <w:rFonts w:asciiTheme="majorHAnsi" w:hAnsiTheme="majorHAnsi" w:cs="Arial"/>
+          <w:color w:val="000000"/>
+        </w:rPr>
+        <w:t xml:space="preserve"> (</w:t>
+      </w:r>
+      <w:proofErr w:type="spellStart"/>
+      <w:r>
+        <w:rPr>
+          <w:rFonts w:asciiTheme="majorHAnsi" w:hAnsiTheme="majorHAnsi" w:cs="Arial"/>
+          <w:color w:val="000000"/>
+        </w:rPr>
+        <w:t>customizacja</w:t>
+      </w:r>
+      <w:proofErr w:type="spellEnd"/>
+      <w:r>
+        <w:rPr>
+          <w:rFonts w:asciiTheme="majorHAnsi" w:hAnsiTheme="majorHAnsi" w:cs="Arial"/>
+          <w:color w:val="000000"/>
+        </w:rPr>
+        <w:t xml:space="preserve"> kolorów przez użytkownika możliwa). Do zdarzenia można dodać miejsce odbywania zdarzenia, notatkę z komentarzem.</w:t>
       </w:r>
     </w:p>
     <w:p>
@@ -1146,8 +1471,33 @@
           <w:rFonts w:asciiTheme="majorHAnsi" w:hAnsiTheme="majorHAnsi" w:cs="Arial"/>
           <w:color w:val="000000"/>
         </w:rPr>
-        <w:t>Notatka posiada tytuł i tekst. Notatki można kategoryzować + color coding</w:t>
-      </w:r>
+        <w:t xml:space="preserve">Notatka posiada tytuł i tekst. Notatki można kategoryzować + </w:t>
+      </w:r>
+      <w:proofErr w:type="spellStart"/>
+      <w:r>
+        <w:rPr>
+          <w:rFonts w:asciiTheme="majorHAnsi" w:hAnsiTheme="majorHAnsi" w:cs="Arial"/>
+          <w:color w:val="000000"/>
+        </w:rPr>
+        <w:t>color</w:t>
+      </w:r>
+      <w:proofErr w:type="spellEnd"/>
+      <w:r>
+        <w:rPr>
+          <w:rFonts w:asciiTheme="majorHAnsi" w:hAnsiTheme="majorHAnsi" w:cs="Arial"/>
+          <w:color w:val="000000"/>
+        </w:rPr>
+        <w:t xml:space="preserve"> </w:t>
+      </w:r>
+      <w:proofErr w:type="spellStart"/>
+      <w:r>
+        <w:rPr>
+          <w:rFonts w:asciiTheme="majorHAnsi" w:hAnsiTheme="majorHAnsi" w:cs="Arial"/>
+          <w:color w:val="000000"/>
+        </w:rPr>
+        <w:t>coding</w:t>
+      </w:r>
+      <w:proofErr w:type="spellEnd"/>
     </w:p>
     <w:p>
       <w:pPr>
@@ -1246,7 +1596,23 @@
           <w:rFonts w:asciiTheme="majorHAnsi" w:hAnsiTheme="majorHAnsi" w:cs="Arial"/>
           <w:color w:val="000000"/>
         </w:rPr>
-        <w:t>Na dashboardzie pojawiać się będą notatki, najbliższe nadchodzące wydarzenia z kalendarza</w:t>
+        <w:t xml:space="preserve">Na </w:t>
+      </w:r>
+      <w:proofErr w:type="spellStart"/>
+      <w:r>
+        <w:rPr>
+          <w:rFonts w:asciiTheme="majorHAnsi" w:hAnsiTheme="majorHAnsi" w:cs="Arial"/>
+          <w:color w:val="000000"/>
+        </w:rPr>
+        <w:t>dashboardzie</w:t>
+      </w:r>
+      <w:proofErr w:type="spellEnd"/>
+      <w:r>
+        <w:rPr>
+          <w:rFonts w:asciiTheme="majorHAnsi" w:hAnsiTheme="majorHAnsi" w:cs="Arial"/>
+          <w:color w:val="000000"/>
+        </w:rPr>
+        <w:t xml:space="preserve"> pojawiać się będą notatki, najbliższe nadchodzące wydarzenia z kalendarza</w:t>
       </w:r>
     </w:p>
     <w:p>
@@ -1386,6 +1752,122 @@
         <w:rPr>
           <w:rFonts w:asciiTheme="majorHAnsi" w:hAnsiTheme="majorHAnsi"/>
           <w:bCs/>
+          <w:color w:val="FF0000"/>
+          <w:sz w:val="24"/>
+          <w:szCs w:val="24"/>
+        </w:rPr>
+      </w:pPr>
+      <w:r>
+        <w:rPr>
+          <w:rFonts w:asciiTheme="majorHAnsi" w:hAnsiTheme="majorHAnsi"/>
+          <w:bCs/>
+          <w:color w:val="FF0000"/>
+          <w:sz w:val="24"/>
+          <w:szCs w:val="24"/>
+        </w:rPr>
+        <w:t>Użytkownik(Logowanie) -&gt; Użytkownik niezalogowany (Rejestracja)</w:t>
+      </w:r>
+    </w:p>
+    <w:p>
+      <w:pPr>
+        <w:pStyle w:val="Akapitzlist"/>
+        <w:rPr>
+          <w:rFonts w:asciiTheme="majorHAnsi" w:hAnsiTheme="majorHAnsi"/>
+          <w:bCs/>
+          <w:color w:val="FF0000"/>
+          <w:sz w:val="24"/>
+          <w:szCs w:val="24"/>
+        </w:rPr>
+      </w:pPr>
+      <w:r>
+        <w:rPr>
+          <w:rFonts w:asciiTheme="majorHAnsi" w:hAnsiTheme="majorHAnsi"/>
+          <w:bCs/>
+          <w:color w:val="FF0000"/>
+          <w:sz w:val="24"/>
+          <w:szCs w:val="24"/>
+        </w:rPr>
+        <w:t>Użytkownik(Logowanie) -&gt;</w:t>
+      </w:r>
+      <w:r>
+        <w:rPr>
+          <w:rFonts w:asciiTheme="majorHAnsi" w:hAnsiTheme="majorHAnsi"/>
+          <w:bCs/>
+          <w:color w:val="FF0000"/>
+          <w:sz w:val="24"/>
+          <w:szCs w:val="24"/>
+        </w:rPr>
+        <w:t xml:space="preserve"> Użytkownik zalogowany(…)</w:t>
+      </w:r>
+    </w:p>
+    <w:p>
+      <w:pPr>
+        <w:pStyle w:val="Akapitzlist"/>
+        <w:rPr>
+          <w:rFonts w:asciiTheme="majorHAnsi" w:hAnsiTheme="majorHAnsi"/>
+          <w:bCs/>
+          <w:color w:val="FF0000"/>
+          <w:sz w:val="24"/>
+          <w:szCs w:val="24"/>
+        </w:rPr>
+      </w:pPr>
+      <w:r>
+        <w:rPr>
+          <w:rFonts w:asciiTheme="majorHAnsi" w:hAnsiTheme="majorHAnsi"/>
+          <w:bCs/>
+          <w:color w:val="FF0000"/>
+          <w:sz w:val="24"/>
+          <w:szCs w:val="24"/>
+        </w:rPr>
+        <w:t xml:space="preserve">Użytkownik(Logowanie) -&gt; </w:t>
+      </w:r>
+      <w:r>
+        <w:rPr>
+          <w:rFonts w:asciiTheme="majorHAnsi" w:hAnsiTheme="majorHAnsi"/>
+          <w:bCs/>
+          <w:color w:val="FF0000"/>
+          <w:sz w:val="24"/>
+          <w:szCs w:val="24"/>
+        </w:rPr>
+        <w:t>Administrator</w:t>
+      </w:r>
+      <w:r>
+        <w:rPr>
+          <w:rFonts w:asciiTheme="majorHAnsi" w:hAnsiTheme="majorHAnsi"/>
+          <w:bCs/>
+          <w:color w:val="FF0000"/>
+          <w:sz w:val="24"/>
+          <w:szCs w:val="24"/>
+        </w:rPr>
+        <w:t>(</w:t>
+      </w:r>
+      <w:r>
+        <w:rPr>
+          <w:rFonts w:asciiTheme="majorHAnsi" w:hAnsiTheme="majorHAnsi"/>
+          <w:bCs/>
+          <w:color w:val="FF0000"/>
+          <w:sz w:val="24"/>
+          <w:szCs w:val="24"/>
+        </w:rPr>
+        <w:t>Zmiana hasła użytkownika, Blokowanie użytkowników, Usuwanie użytkowników</w:t>
+      </w:r>
+      <w:r>
+        <w:rPr>
+          <w:rFonts w:asciiTheme="majorHAnsi" w:hAnsiTheme="majorHAnsi"/>
+          <w:bCs/>
+          <w:color w:val="FF0000"/>
+          <w:sz w:val="24"/>
+          <w:szCs w:val="24"/>
+        </w:rPr>
+        <w:t>)</w:t>
+      </w:r>
+    </w:p>
+    <w:p>
+      <w:pPr>
+        <w:pStyle w:val="Akapitzlist"/>
+        <w:rPr>
+          <w:rFonts w:asciiTheme="majorHAnsi" w:hAnsiTheme="majorHAnsi"/>
+          <w:bCs/>
           <w:sz w:val="24"/>
           <w:szCs w:val="24"/>
         </w:rPr>
@@ -1443,7 +1925,6 @@
           <w:sz w:val="24"/>
           <w:szCs w:val="24"/>
         </w:rPr>
-        <w:lastRenderedPageBreak/>
         <w:t>6.Wstępny schemat bazy danych</w:t>
       </w:r>
     </w:p>
@@ -1740,6 +2221,8 @@
           <w:szCs w:val="24"/>
         </w:rPr>
       </w:pPr>
+      <w:bookmarkStart w:id="0" w:name="_GoBack"/>
+      <w:bookmarkEnd w:id="0"/>
     </w:p>
     <w:p>
       <w:pPr>
@@ -2051,15 +2534,22 @@
           <w:sz w:val="24"/>
           <w:szCs w:val="24"/>
         </w:rPr>
-        <w:lastRenderedPageBreak/>
         <w:t>8.</w:t>
       </w:r>
       <w:r>
         <w:rPr>
           <w:b/>
         </w:rPr>
-        <w:t xml:space="preserve"> Przedstawienie projektu aplikacji webowej- przykładowy screen</w:t>
-      </w:r>
+        <w:t xml:space="preserve"> Przedstawienie projektu aplikacji webowej- przykładowy </w:t>
+      </w:r>
+      <w:proofErr w:type="spellStart"/>
+      <w:r>
+        <w:rPr>
+          <w:b/>
+        </w:rPr>
+        <w:t>screen</w:t>
+      </w:r>
+      <w:proofErr w:type="spellEnd"/>
     </w:p>
     <w:p>
       <w:pPr>
@@ -2130,8 +2620,8 @@
 </file>
 
 <file path=word/endnotes.xml><?xml version="1.0" encoding="utf-8"?>
-<w:endnotes xmlns:ve="http://schemas.openxmlformats.org/markup-compatibility/2006" xmlns:o="urn:schemas-microsoft-com:office:office" xmlns:r="http://schemas.openxmlformats.org/officeDocument/2006/relationships" xmlns:m="http://schemas.openxmlformats.org/officeDocument/2006/math" xmlns:v="urn:schemas-microsoft-com:vml" xmlns:wp="http://schemas.openxmlformats.org/drawingml/2006/wordprocessingDrawing" xmlns:w10="urn:schemas-microsoft-com:office:word" xmlns:w="http://schemas.openxmlformats.org/wordprocessingml/2006/main" xmlns:wne="http://schemas.microsoft.com/office/word/2006/wordml">
-  <w:endnote w:type="separator" w:id="0">
+<w:endnotes xmlns:wpc="http://schemas.microsoft.com/office/word/2010/wordprocessingCanvas" xmlns:cx="http://schemas.microsoft.com/office/drawing/2014/chartex" xmlns:cx1="http://schemas.microsoft.com/office/drawing/2015/9/8/chartex" xmlns:cx2="http://schemas.microsoft.com/office/drawing/2015/10/21/chartex" xmlns:cx3="http://schemas.microsoft.com/office/drawing/2016/5/9/chartex" xmlns:cx4="http://schemas.microsoft.com/office/drawing/2016/5/10/chartex" xmlns:cx5="http://schemas.microsoft.com/office/drawing/2016/5/11/chartex" xmlns:mc="http://schemas.openxmlformats.org/markup-compatibility/2006" xmlns:o="urn:schemas-microsoft-com:office:office" xmlns:r="http://schemas.openxmlformats.org/officeDocument/2006/relationships" xmlns:m="http://schemas.openxmlformats.org/officeDocument/2006/math" xmlns:v="urn:schemas-microsoft-com:vml" xmlns:wp14="http://schemas.microsoft.com/office/word/2010/wordprocessingDrawing" xmlns:wp="http://schemas.openxmlformats.org/drawingml/2006/wordprocessingDrawing" xmlns:w10="urn:schemas-microsoft-com:office:word" xmlns:w="http://schemas.openxmlformats.org/wordprocessingml/2006/main" xmlns:w14="http://schemas.microsoft.com/office/word/2010/wordml" xmlns:w15="http://schemas.microsoft.com/office/word/2012/wordml" xmlns:w16se="http://schemas.microsoft.com/office/word/2015/wordml/symex" xmlns:wpg="http://schemas.microsoft.com/office/word/2010/wordprocessingGroup" xmlns:wpi="http://schemas.microsoft.com/office/word/2010/wordprocessingInk" xmlns:wne="http://schemas.microsoft.com/office/word/2006/wordml" xmlns:wps="http://schemas.microsoft.com/office/word/2010/wordprocessingShape" mc:Ignorable="w14 w15 w16se wp14">
+  <w:endnote w:type="separator" w:id="-1">
     <w:p>
       <w:pPr>
         <w:spacing w:after="0" w:line="240" w:lineRule="auto"/>
@@ -2141,7 +2631,7 @@
       </w:r>
     </w:p>
   </w:endnote>
-  <w:endnote w:type="continuationSeparator" w:id="1">
+  <w:endnote w:type="continuationSeparator" w:id="0">
     <w:p>
       <w:pPr>
         <w:spacing w:after="0" w:line="240" w:lineRule="auto"/>
@@ -2155,7 +2645,7 @@
 </file>
 
 <file path=word/footer1.xml><?xml version="1.0" encoding="utf-8"?>
-<w:ftr xmlns:ve="http://schemas.openxmlformats.org/markup-compatibility/2006" xmlns:o="urn:schemas-microsoft-com:office:office" xmlns:r="http://schemas.openxmlformats.org/officeDocument/2006/relationships" xmlns:m="http://schemas.openxmlformats.org/officeDocument/2006/math" xmlns:v="urn:schemas-microsoft-com:vml" xmlns:wp="http://schemas.openxmlformats.org/drawingml/2006/wordprocessingDrawing" xmlns:w10="urn:schemas-microsoft-com:office:word" xmlns:w="http://schemas.openxmlformats.org/wordprocessingml/2006/main" xmlns:wne="http://schemas.microsoft.com/office/word/2006/wordml">
+<w:ftr xmlns:wpc="http://schemas.microsoft.com/office/word/2010/wordprocessingCanvas" xmlns:cx="http://schemas.microsoft.com/office/drawing/2014/chartex" xmlns:cx1="http://schemas.microsoft.com/office/drawing/2015/9/8/chartex" xmlns:cx2="http://schemas.microsoft.com/office/drawing/2015/10/21/chartex" xmlns:cx3="http://schemas.microsoft.com/office/drawing/2016/5/9/chartex" xmlns:cx4="http://schemas.microsoft.com/office/drawing/2016/5/10/chartex" xmlns:cx5="http://schemas.microsoft.com/office/drawing/2016/5/11/chartex" xmlns:mc="http://schemas.openxmlformats.org/markup-compatibility/2006" xmlns:o="urn:schemas-microsoft-com:office:office" xmlns:r="http://schemas.openxmlformats.org/officeDocument/2006/relationships" xmlns:m="http://schemas.openxmlformats.org/officeDocument/2006/math" xmlns:v="urn:schemas-microsoft-com:vml" xmlns:wp14="http://schemas.microsoft.com/office/word/2010/wordprocessingDrawing" xmlns:wp="http://schemas.openxmlformats.org/drawingml/2006/wordprocessingDrawing" xmlns:w10="urn:schemas-microsoft-com:office:word" xmlns:w="http://schemas.openxmlformats.org/wordprocessingml/2006/main" xmlns:w14="http://schemas.microsoft.com/office/word/2010/wordml" xmlns:w15="http://schemas.microsoft.com/office/word/2012/wordml" xmlns:w16se="http://schemas.microsoft.com/office/word/2015/wordml/symex" xmlns:wpg="http://schemas.microsoft.com/office/word/2010/wordprocessingGroup" xmlns:wpi="http://schemas.microsoft.com/office/word/2010/wordprocessingInk" xmlns:wne="http://schemas.microsoft.com/office/word/2006/wordml" xmlns:wps="http://schemas.microsoft.com/office/word/2010/wordprocessingShape" mc:Ignorable="w14 w15 w16se wp14">
   <w:sdt>
     <w:sdtPr>
       <w:id w:val="32323220"/>
@@ -2164,20 +2654,34 @@
         <w:docPartUnique/>
       </w:docPartObj>
     </w:sdtPr>
+    <w:sdtEndPr/>
     <w:sdtContent>
       <w:p>
         <w:pPr>
           <w:pStyle w:val="Stopka"/>
           <w:jc w:val="right"/>
         </w:pPr>
-        <w:fldSimple w:instr=" PAGE   \* MERGEFORMAT ">
-          <w:r>
-            <w:rPr>
-              <w:noProof/>
-            </w:rPr>
-            <w:t>5</w:t>
-          </w:r>
-        </w:fldSimple>
+        <w:r>
+          <w:fldChar w:fldCharType="begin"/>
+        </w:r>
+        <w:r>
+          <w:instrText xml:space="preserve"> PAGE   \* MERGEFORMAT </w:instrText>
+        </w:r>
+        <w:r>
+          <w:fldChar w:fldCharType="separate"/>
+        </w:r>
+        <w:r>
+          <w:rPr>
+            <w:noProof/>
+          </w:rPr>
+          <w:t>2</w:t>
+        </w:r>
+        <w:r>
+          <w:rPr>
+            <w:noProof/>
+          </w:rPr>
+          <w:fldChar w:fldCharType="end"/>
+        </w:r>
       </w:p>
     </w:sdtContent>
   </w:sdt>
@@ -2190,8 +2694,8 @@
 </file>
 
 <file path=word/footnotes.xml><?xml version="1.0" encoding="utf-8"?>
-<w:footnotes xmlns:ve="http://schemas.openxmlformats.org/markup-compatibility/2006" xmlns:o="urn:schemas-microsoft-com:office:office" xmlns:r="http://schemas.openxmlformats.org/officeDocument/2006/relationships" xmlns:m="http://schemas.openxmlformats.org/officeDocument/2006/math" xmlns:v="urn:schemas-microsoft-com:vml" xmlns:wp="http://schemas.openxmlformats.org/drawingml/2006/wordprocessingDrawing" xmlns:w10="urn:schemas-microsoft-com:office:word" xmlns:w="http://schemas.openxmlformats.org/wordprocessingml/2006/main" xmlns:wne="http://schemas.microsoft.com/office/word/2006/wordml">
-  <w:footnote w:type="separator" w:id="0">
+<w:footnotes xmlns:wpc="http://schemas.microsoft.com/office/word/2010/wordprocessingCanvas" xmlns:cx="http://schemas.microsoft.com/office/drawing/2014/chartex" xmlns:cx1="http://schemas.microsoft.com/office/drawing/2015/9/8/chartex" xmlns:cx2="http://schemas.microsoft.com/office/drawing/2015/10/21/chartex" xmlns:cx3="http://schemas.microsoft.com/office/drawing/2016/5/9/chartex" xmlns:cx4="http://schemas.microsoft.com/office/drawing/2016/5/10/chartex" xmlns:cx5="http://schemas.microsoft.com/office/drawing/2016/5/11/chartex" xmlns:mc="http://schemas.openxmlformats.org/markup-compatibility/2006" xmlns:o="urn:schemas-microsoft-com:office:office" xmlns:r="http://schemas.openxmlformats.org/officeDocument/2006/relationships" xmlns:m="http://schemas.openxmlformats.org/officeDocument/2006/math" xmlns:v="urn:schemas-microsoft-com:vml" xmlns:wp14="http://schemas.microsoft.com/office/word/2010/wordprocessingDrawing" xmlns:wp="http://schemas.openxmlformats.org/drawingml/2006/wordprocessingDrawing" xmlns:w10="urn:schemas-microsoft-com:office:word" xmlns:w="http://schemas.openxmlformats.org/wordprocessingml/2006/main" xmlns:w14="http://schemas.microsoft.com/office/word/2010/wordml" xmlns:w15="http://schemas.microsoft.com/office/word/2012/wordml" xmlns:w16se="http://schemas.microsoft.com/office/word/2015/wordml/symex" xmlns:wpg="http://schemas.microsoft.com/office/word/2010/wordprocessingGroup" xmlns:wpi="http://schemas.microsoft.com/office/word/2010/wordprocessingInk" xmlns:wne="http://schemas.microsoft.com/office/word/2006/wordml" xmlns:wps="http://schemas.microsoft.com/office/word/2010/wordprocessingShape" mc:Ignorable="w14 w15 w16se wp14">
+  <w:footnote w:type="separator" w:id="-1">
     <w:p>
       <w:pPr>
         <w:spacing w:after="0" w:line="240" w:lineRule="auto"/>
@@ -2201,7 +2705,7 @@
       </w:r>
     </w:p>
   </w:footnote>
-  <w:footnote w:type="continuationSeparator" w:id="1">
+  <w:footnote w:type="continuationSeparator" w:id="0">
     <w:p>
       <w:pPr>
         <w:spacing w:after="0" w:line="240" w:lineRule="auto"/>
@@ -2215,8 +2719,8 @@
 </file>
 
 <file path=word/numbering.xml><?xml version="1.0" encoding="utf-8"?>
-<w:numbering xmlns:ve="http://schemas.openxmlformats.org/markup-compatibility/2006" xmlns:o="urn:schemas-microsoft-com:office:office" xmlns:r="http://schemas.openxmlformats.org/officeDocument/2006/relationships" xmlns:m="http://schemas.openxmlformats.org/officeDocument/2006/math" xmlns:v="urn:schemas-microsoft-com:vml" xmlns:wp="http://schemas.openxmlformats.org/drawingml/2006/wordprocessingDrawing" xmlns:w10="urn:schemas-microsoft-com:office:word" xmlns:w="http://schemas.openxmlformats.org/wordprocessingml/2006/main" xmlns:wne="http://schemas.microsoft.com/office/word/2006/wordml">
-  <w:abstractNum w:abstractNumId="0">
+<w:numbering xmlns:wpc="http://schemas.microsoft.com/office/word/2010/wordprocessingCanvas" xmlns:cx="http://schemas.microsoft.com/office/drawing/2014/chartex" xmlns:cx1="http://schemas.microsoft.com/office/drawing/2015/9/8/chartex" xmlns:cx2="http://schemas.microsoft.com/office/drawing/2015/10/21/chartex" xmlns:cx3="http://schemas.microsoft.com/office/drawing/2016/5/9/chartex" xmlns:cx4="http://schemas.microsoft.com/office/drawing/2016/5/10/chartex" xmlns:cx5="http://schemas.microsoft.com/office/drawing/2016/5/11/chartex" xmlns:mc="http://schemas.openxmlformats.org/markup-compatibility/2006" xmlns:o="urn:schemas-microsoft-com:office:office" xmlns:r="http://schemas.openxmlformats.org/officeDocument/2006/relationships" xmlns:m="http://schemas.openxmlformats.org/officeDocument/2006/math" xmlns:v="urn:schemas-microsoft-com:vml" xmlns:wp14="http://schemas.microsoft.com/office/word/2010/wordprocessingDrawing" xmlns:wp="http://schemas.openxmlformats.org/drawingml/2006/wordprocessingDrawing" xmlns:w10="urn:schemas-microsoft-com:office:word" xmlns:w="http://schemas.openxmlformats.org/wordprocessingml/2006/main" xmlns:w14="http://schemas.microsoft.com/office/word/2010/wordml" xmlns:w15="http://schemas.microsoft.com/office/word/2012/wordml" xmlns:w16se="http://schemas.microsoft.com/office/word/2015/wordml/symex" xmlns:wpg="http://schemas.microsoft.com/office/word/2010/wordprocessingGroup" xmlns:wpi="http://schemas.microsoft.com/office/word/2010/wordprocessingInk" xmlns:wne="http://schemas.microsoft.com/office/word/2006/wordml" xmlns:wps="http://schemas.microsoft.com/office/word/2010/wordprocessingShape" mc:Ignorable="w14 w15 w16se wp14">
+  <w:abstractNum w:abstractNumId="0" w15:restartNumberingAfterBreak="0">
     <w:nsid w:val="2BD65A36"/>
     <w:multiLevelType w:val="multilevel"/>
     <w:tmpl w:val="18E44CAC"/>
@@ -2365,7 +2869,7 @@
       </w:rPr>
     </w:lvl>
   </w:abstractNum>
-  <w:abstractNum w:abstractNumId="1">
+  <w:abstractNum w:abstractNumId="1" w15:restartNumberingAfterBreak="0">
     <w:nsid w:val="397629A2"/>
     <w:multiLevelType w:val="multilevel"/>
     <w:tmpl w:val="EE780BC6"/>
@@ -2514,7 +3018,7 @@
       </w:rPr>
     </w:lvl>
   </w:abstractNum>
-  <w:abstractNum w:abstractNumId="2">
+  <w:abstractNum w:abstractNumId="2" w15:restartNumberingAfterBreak="0">
     <w:nsid w:val="5B3966EE"/>
     <w:multiLevelType w:val="hybridMultilevel"/>
     <w:tmpl w:val="9E300276"/>
@@ -2616,7 +3120,7 @@
 </file>
 
 <file path=word/styles.xml><?xml version="1.0" encoding="utf-8"?>
-<w:styles xmlns:r="http://schemas.openxmlformats.org/officeDocument/2006/relationships" xmlns:w="http://schemas.openxmlformats.org/wordprocessingml/2006/main">
+<w:styles xmlns:mc="http://schemas.openxmlformats.org/markup-compatibility/2006" xmlns:r="http://schemas.openxmlformats.org/officeDocument/2006/relationships" xmlns:w="http://schemas.openxmlformats.org/wordprocessingml/2006/main" xmlns:w14="http://schemas.microsoft.com/office/word/2010/wordml" xmlns:w15="http://schemas.microsoft.com/office/word/2012/wordml" xmlns:w16se="http://schemas.microsoft.com/office/word/2015/wordml/symex" mc:Ignorable="w14 w15 w16se">
   <w:docDefaults>
     <w:rPrDefault>
       <w:rPr>
@@ -2632,144 +3136,381 @@
       </w:pPr>
     </w:pPrDefault>
   </w:docDefaults>
-  <w:latentStyles w:defLockedState="0" w:defUIPriority="99" w:defSemiHidden="1" w:defUnhideWhenUsed="1" w:defQFormat="0" w:count="267">
-    <w:lsdException w:name="Normal" w:semiHidden="0" w:uiPriority="0" w:unhideWhenUsed="0" w:qFormat="1"/>
-    <w:lsdException w:name="heading 1" w:semiHidden="0" w:uiPriority="9" w:unhideWhenUsed="0" w:qFormat="1"/>
-    <w:lsdException w:name="heading 2" w:uiPriority="9" w:qFormat="1"/>
-    <w:lsdException w:name="heading 3" w:uiPriority="9" w:qFormat="1"/>
-    <w:lsdException w:name="heading 4" w:uiPriority="9" w:qFormat="1"/>
-    <w:lsdException w:name="heading 5" w:uiPriority="9" w:qFormat="1"/>
-    <w:lsdException w:name="heading 6" w:uiPriority="9" w:qFormat="1"/>
-    <w:lsdException w:name="heading 7" w:uiPriority="9" w:qFormat="1"/>
-    <w:lsdException w:name="heading 8" w:uiPriority="9" w:qFormat="1"/>
-    <w:lsdException w:name="heading 9" w:uiPriority="9" w:qFormat="1"/>
-    <w:lsdException w:name="toc 1" w:uiPriority="39"/>
-    <w:lsdException w:name="toc 2" w:uiPriority="39"/>
-    <w:lsdException w:name="toc 3" w:uiPriority="39"/>
-    <w:lsdException w:name="toc 4" w:uiPriority="39"/>
-    <w:lsdException w:name="toc 5" w:uiPriority="39"/>
-    <w:lsdException w:name="toc 6" w:uiPriority="39"/>
-    <w:lsdException w:name="toc 7" w:uiPriority="39"/>
-    <w:lsdException w:name="toc 8" w:uiPriority="39"/>
-    <w:lsdException w:name="toc 9" w:uiPriority="39"/>
-    <w:lsdException w:name="caption" w:uiPriority="35" w:qFormat="1"/>
-    <w:lsdException w:name="Title" w:semiHidden="0" w:uiPriority="10" w:unhideWhenUsed="0" w:qFormat="1"/>
-    <w:lsdException w:name="Default Paragraph Font" w:uiPriority="1"/>
-    <w:lsdException w:name="Subtitle" w:semiHidden="0" w:uiPriority="11" w:unhideWhenUsed="0" w:qFormat="1"/>
-    <w:lsdException w:name="Strong" w:semiHidden="0" w:uiPriority="22" w:unhideWhenUsed="0" w:qFormat="1"/>
-    <w:lsdException w:name="Emphasis" w:semiHidden="0" w:uiPriority="20" w:unhideWhenUsed="0" w:qFormat="1"/>
-    <w:lsdException w:name="Table Grid" w:semiHidden="0" w:uiPriority="59" w:unhideWhenUsed="0"/>
-    <w:lsdException w:name="Placeholder Text" w:unhideWhenUsed="0"/>
-    <w:lsdException w:name="No Spacing" w:semiHidden="0" w:uiPriority="1" w:unhideWhenUsed="0" w:qFormat="1"/>
-    <w:lsdException w:name="Light Shading" w:semiHidden="0" w:uiPriority="60" w:unhideWhenUsed="0"/>
-    <w:lsdException w:name="Light List" w:semiHidden="0" w:uiPriority="61" w:unhideWhenUsed="0"/>
-    <w:lsdException w:name="Light Grid" w:semiHidden="0" w:uiPriority="62" w:unhideWhenUsed="0"/>
-    <w:lsdException w:name="Medium Shading 1" w:semiHidden="0" w:uiPriority="63" w:unhideWhenUsed="0"/>
-    <w:lsdException w:name="Medium Shading 2" w:semiHidden="0" w:uiPriority="64" w:unhideWhenUsed="0"/>
-    <w:lsdException w:name="Medium List 1" w:semiHidden="0" w:uiPriority="65" w:unhideWhenUsed="0"/>
-    <w:lsdException w:name="Medium List 2" w:semiHidden="0" w:uiPriority="66" w:unhideWhenUsed="0"/>
-    <w:lsdException w:name="Medium Grid 1" w:semiHidden="0" w:uiPriority="67" w:unhideWhenUsed="0"/>
-    <w:lsdException w:name="Medium Grid 2" w:semiHidden="0" w:uiPriority="68" w:unhideWhenUsed="0"/>
-    <w:lsdException w:name="Medium Grid 3" w:semiHidden="0" w:uiPriority="69" w:unhideWhenUsed="0"/>
-    <w:lsdException w:name="Dark List" w:semiHidden="0" w:uiPriority="70" w:unhideWhenUsed="0"/>
-    <w:lsdException w:name="Colorful Shading" w:semiHidden="0" w:uiPriority="71" w:unhideWhenUsed="0"/>
-    <w:lsdException w:name="Colorful List" w:semiHidden="0" w:uiPriority="72" w:unhideWhenUsed="0"/>
-    <w:lsdException w:name="Colorful Grid" w:semiHidden="0" w:uiPriority="73" w:unhideWhenUsed="0"/>
-    <w:lsdException w:name="Light Shading Accent 1" w:semiHidden="0" w:uiPriority="60" w:unhideWhenUsed="0"/>
-    <w:lsdException w:name="Light List Accent 1" w:semiHidden="0" w:uiPriority="61" w:unhideWhenUsed="0"/>
-    <w:lsdException w:name="Light Grid Accent 1" w:semiHidden="0" w:uiPriority="62" w:unhideWhenUsed="0"/>
-    <w:lsdException w:name="Medium Shading 1 Accent 1" w:semiHidden="0" w:uiPriority="63" w:unhideWhenUsed="0"/>
-    <w:lsdException w:name="Medium Shading 2 Accent 1" w:semiHidden="0" w:uiPriority="64" w:unhideWhenUsed="0"/>
-    <w:lsdException w:name="Medium List 1 Accent 1" w:semiHidden="0" w:uiPriority="65" w:unhideWhenUsed="0"/>
-    <w:lsdException w:name="Revision" w:unhideWhenUsed="0"/>
-    <w:lsdException w:name="List Paragraph" w:semiHidden="0" w:uiPriority="34" w:unhideWhenUsed="0" w:qFormat="1"/>
-    <w:lsdException w:name="Quote" w:semiHidden="0" w:uiPriority="29" w:unhideWhenUsed="0" w:qFormat="1"/>
-    <w:lsdException w:name="Intense Quote" w:semiHidden="0" w:uiPriority="30" w:unhideWhenUsed="0" w:qFormat="1"/>
-    <w:lsdException w:name="Medium List 2 Accent 1" w:semiHidden="0" w:uiPriority="66" w:unhideWhenUsed="0"/>
-    <w:lsdException w:name="Medium Grid 1 Accent 1" w:semiHidden="0" w:uiPriority="67" w:unhideWhenUsed="0"/>
-    <w:lsdException w:name="Medium Grid 2 Accent 1" w:semiHidden="0" w:uiPriority="68" w:unhideWhenUsed="0"/>
-    <w:lsdException w:name="Medium Grid 3 Accent 1" w:semiHidden="0" w:uiPriority="69" w:unhideWhenUsed="0"/>
-    <w:lsdException w:name="Dark List Accent 1" w:semiHidden="0" w:uiPriority="70" w:unhideWhenUsed="0"/>
-    <w:lsdException w:name="Colorful Shading Accent 1" w:semiHidden="0" w:uiPriority="71" w:unhideWhenUsed="0"/>
-    <w:lsdException w:name="Colorful List Accent 1" w:semiHidden="0" w:uiPriority="72" w:unhideWhenUsed="0"/>
-    <w:lsdException w:name="Colorful Grid Accent 1" w:semiHidden="0" w:uiPriority="73" w:unhideWhenUsed="0"/>
-    <w:lsdException w:name="Light Shading Accent 2" w:semiHidden="0" w:uiPriority="60" w:unhideWhenUsed="0"/>
-    <w:lsdException w:name="Light List Accent 2" w:semiHidden="0" w:uiPriority="61" w:unhideWhenUsed="0"/>
-    <w:lsdException w:name="Light Grid Accent 2" w:semiHidden="0" w:uiPriority="62" w:unhideWhenUsed="0"/>
-    <w:lsdException w:name="Medium Shading 1 Accent 2" w:semiHidden="0" w:uiPriority="63" w:unhideWhenUsed="0"/>
-    <w:lsdException w:name="Medium Shading 2 Accent 2" w:semiHidden="0" w:uiPriority="64" w:unhideWhenUsed="0"/>
-    <w:lsdException w:name="Medium List 1 Accent 2" w:semiHidden="0" w:uiPriority="65" w:unhideWhenUsed="0"/>
-    <w:lsdException w:name="Medium List 2 Accent 2" w:semiHidden="0" w:uiPriority="66" w:unhideWhenUsed="0"/>
-    <w:lsdException w:name="Medium Grid 1 Accent 2" w:semiHidden="0" w:uiPriority="67" w:unhideWhenUsed="0"/>
-    <w:lsdException w:name="Medium Grid 2 Accent 2" w:semiHidden="0" w:uiPriority="68" w:unhideWhenUsed="0"/>
-    <w:lsdException w:name="Medium Grid 3 Accent 2" w:semiHidden="0" w:uiPriority="69" w:unhideWhenUsed="0"/>
-    <w:lsdException w:name="Dark List Accent 2" w:semiHidden="0" w:uiPriority="70" w:unhideWhenUsed="0"/>
-    <w:lsdException w:name="Colorful Shading Accent 2" w:semiHidden="0" w:uiPriority="71" w:unhideWhenUsed="0"/>
-    <w:lsdException w:name="Colorful List Accent 2" w:semiHidden="0" w:uiPriority="72" w:unhideWhenUsed="0"/>
-    <w:lsdException w:name="Colorful Grid Accent 2" w:semiHidden="0" w:uiPriority="73" w:unhideWhenUsed="0"/>
-    <w:lsdException w:name="Light Shading Accent 3" w:semiHidden="0" w:uiPriority="60" w:unhideWhenUsed="0"/>
-    <w:lsdException w:name="Light List Accent 3" w:semiHidden="0" w:uiPriority="61" w:unhideWhenUsed="0"/>
-    <w:lsdException w:name="Light Grid Accent 3" w:semiHidden="0" w:uiPriority="62" w:unhideWhenUsed="0"/>
-    <w:lsdException w:name="Medium Shading 1 Accent 3" w:semiHidden="0" w:uiPriority="63" w:unhideWhenUsed="0"/>
-    <w:lsdException w:name="Medium Shading 2 Accent 3" w:semiHidden="0" w:uiPriority="64" w:unhideWhenUsed="0"/>
-    <w:lsdException w:name="Medium List 1 Accent 3" w:semiHidden="0" w:uiPriority="65" w:unhideWhenUsed="0"/>
-    <w:lsdException w:name="Medium List 2 Accent 3" w:semiHidden="0" w:uiPriority="66" w:unhideWhenUsed="0"/>
-    <w:lsdException w:name="Medium Grid 1 Accent 3" w:semiHidden="0" w:uiPriority="67" w:unhideWhenUsed="0"/>
-    <w:lsdException w:name="Medium Grid 2 Accent 3" w:semiHidden="0" w:uiPriority="68" w:unhideWhenUsed="0"/>
-    <w:lsdException w:name="Medium Grid 3 Accent 3" w:semiHidden="0" w:uiPriority="69" w:unhideWhenUsed="0"/>
-    <w:lsdException w:name="Dark List Accent 3" w:semiHidden="0" w:uiPriority="70" w:unhideWhenUsed="0"/>
-    <w:lsdException w:name="Colorful Shading Accent 3" w:semiHidden="0" w:uiPriority="71" w:unhideWhenUsed="0"/>
-    <w:lsdException w:name="Colorful List Accent 3" w:semiHidden="0" w:uiPriority="72" w:unhideWhenUsed="0"/>
-    <w:lsdException w:name="Colorful Grid Accent 3" w:semiHidden="0" w:uiPriority="73" w:unhideWhenUsed="0"/>
-    <w:lsdException w:name="Light Shading Accent 4" w:semiHidden="0" w:uiPriority="60" w:unhideWhenUsed="0"/>
-    <w:lsdException w:name="Light List Accent 4" w:semiHidden="0" w:uiPriority="61" w:unhideWhenUsed="0"/>
-    <w:lsdException w:name="Light Grid Accent 4" w:semiHidden="0" w:uiPriority="62" w:unhideWhenUsed="0"/>
-    <w:lsdException w:name="Medium Shading 1 Accent 4" w:semiHidden="0" w:uiPriority="63" w:unhideWhenUsed="0"/>
-    <w:lsdException w:name="Medium Shading 2 Accent 4" w:semiHidden="0" w:uiPriority="64" w:unhideWhenUsed="0"/>
-    <w:lsdException w:name="Medium List 1 Accent 4" w:semiHidden="0" w:uiPriority="65" w:unhideWhenUsed="0"/>
-    <w:lsdException w:name="Medium List 2 Accent 4" w:semiHidden="0" w:uiPriority="66" w:unhideWhenUsed="0"/>
-    <w:lsdException w:name="Medium Grid 1 Accent 4" w:semiHidden="0" w:uiPriority="67" w:unhideWhenUsed="0"/>
-    <w:lsdException w:name="Medium Grid 2 Accent 4" w:semiHidden="0" w:uiPriority="68" w:unhideWhenUsed="0"/>
-    <w:lsdException w:name="Medium Grid 3 Accent 4" w:semiHidden="0" w:uiPriority="69" w:unhideWhenUsed="0"/>
-    <w:lsdException w:name="Dark List Accent 4" w:semiHidden="0" w:uiPriority="70" w:unhideWhenUsed="0"/>
-    <w:lsdException w:name="Colorful Shading Accent 4" w:semiHidden="0" w:uiPriority="71" w:unhideWhenUsed="0"/>
-    <w:lsdException w:name="Colorful List Accent 4" w:semiHidden="0" w:uiPriority="72" w:unhideWhenUsed="0"/>
-    <w:lsdException w:name="Colorful Grid Accent 4" w:semiHidden="0" w:uiPriority="73" w:unhideWhenUsed="0"/>
-    <w:lsdException w:name="Light Shading Accent 5" w:semiHidden="0" w:uiPriority="60" w:unhideWhenUsed="0"/>
-    <w:lsdException w:name="Light List Accent 5" w:semiHidden="0" w:uiPriority="61" w:unhideWhenUsed="0"/>
-    <w:lsdException w:name="Light Grid Accent 5" w:semiHidden="0" w:uiPriority="62" w:unhideWhenUsed="0"/>
-    <w:lsdException w:name="Medium Shading 1 Accent 5" w:semiHidden="0" w:uiPriority="63" w:unhideWhenUsed="0"/>
-    <w:lsdException w:name="Medium Shading 2 Accent 5" w:semiHidden="0" w:uiPriority="64" w:unhideWhenUsed="0"/>
-    <w:lsdException w:name="Medium List 1 Accent 5" w:semiHidden="0" w:uiPriority="65" w:unhideWhenUsed="0"/>
-    <w:lsdException w:name="Medium List 2 Accent 5" w:semiHidden="0" w:uiPriority="66" w:unhideWhenUsed="0"/>
-    <w:lsdException w:name="Medium Grid 1 Accent 5" w:semiHidden="0" w:uiPriority="67" w:unhideWhenUsed="0"/>
-    <w:lsdException w:name="Medium Grid 2 Accent 5" w:semiHidden="0" w:uiPriority="68" w:unhideWhenUsed="0"/>
-    <w:lsdException w:name="Medium Grid 3 Accent 5" w:semiHidden="0" w:uiPriority="69" w:unhideWhenUsed="0"/>
-    <w:lsdException w:name="Dark List Accent 5" w:semiHidden="0" w:uiPriority="70" w:unhideWhenUsed="0"/>
-    <w:lsdException w:name="Colorful Shading Accent 5" w:semiHidden="0" w:uiPriority="71" w:unhideWhenUsed="0"/>
-    <w:lsdException w:name="Colorful List Accent 5" w:semiHidden="0" w:uiPriority="72" w:unhideWhenUsed="0"/>
-    <w:lsdException w:name="Colorful Grid Accent 5" w:semiHidden="0" w:uiPriority="73" w:unhideWhenUsed="0"/>
-    <w:lsdException w:name="Light Shading Accent 6" w:semiHidden="0" w:uiPriority="60" w:unhideWhenUsed="0"/>
-    <w:lsdException w:name="Light List Accent 6" w:semiHidden="0" w:uiPriority="61" w:unhideWhenUsed="0"/>
-    <w:lsdException w:name="Light Grid Accent 6" w:semiHidden="0" w:uiPriority="62" w:unhideWhenUsed="0"/>
-    <w:lsdException w:name="Medium Shading 1 Accent 6" w:semiHidden="0" w:uiPriority="63" w:unhideWhenUsed="0"/>
-    <w:lsdException w:name="Medium Shading 2 Accent 6" w:semiHidden="0" w:uiPriority="64" w:unhideWhenUsed="0"/>
-    <w:lsdException w:name="Medium List 1 Accent 6" w:semiHidden="0" w:uiPriority="65" w:unhideWhenUsed="0"/>
-    <w:lsdException w:name="Medium List 2 Accent 6" w:semiHidden="0" w:uiPriority="66" w:unhideWhenUsed="0"/>
-    <w:lsdException w:name="Medium Grid 1 Accent 6" w:semiHidden="0" w:uiPriority="67" w:unhideWhenUsed="0"/>
-    <w:lsdException w:name="Medium Grid 2 Accent 6" w:semiHidden="0" w:uiPriority="68" w:unhideWhenUsed="0"/>
-    <w:lsdException w:name="Medium Grid 3 Accent 6" w:semiHidden="0" w:uiPriority="69" w:unhideWhenUsed="0"/>
-    <w:lsdException w:name="Dark List Accent 6" w:semiHidden="0" w:uiPriority="70" w:unhideWhenUsed="0"/>
-    <w:lsdException w:name="Colorful Shading Accent 6" w:semiHidden="0" w:uiPriority="71" w:unhideWhenUsed="0"/>
-    <w:lsdException w:name="Colorful List Accent 6" w:semiHidden="0" w:uiPriority="72" w:unhideWhenUsed="0"/>
-    <w:lsdException w:name="Colorful Grid Accent 6" w:semiHidden="0" w:uiPriority="73" w:unhideWhenUsed="0"/>
-    <w:lsdException w:name="Subtle Emphasis" w:semiHidden="0" w:uiPriority="19" w:unhideWhenUsed="0" w:qFormat="1"/>
-    <w:lsdException w:name="Intense Emphasis" w:semiHidden="0" w:uiPriority="21" w:unhideWhenUsed="0" w:qFormat="1"/>
-    <w:lsdException w:name="Subtle Reference" w:semiHidden="0" w:uiPriority="31" w:unhideWhenUsed="0" w:qFormat="1"/>
-    <w:lsdException w:name="Intense Reference" w:semiHidden="0" w:uiPriority="32" w:unhideWhenUsed="0" w:qFormat="1"/>
-    <w:lsdException w:name="Book Title" w:semiHidden="0" w:uiPriority="33" w:unhideWhenUsed="0" w:qFormat="1"/>
-    <w:lsdException w:name="Bibliography" w:uiPriority="37"/>
-    <w:lsdException w:name="TOC Heading" w:uiPriority="39" w:qFormat="1"/>
+  <w:latentStyles w:defLockedState="0" w:defUIPriority="99" w:defSemiHidden="0" w:defUnhideWhenUsed="0" w:defQFormat="0" w:count="374">
+    <w:lsdException w:name="Normal" w:uiPriority="0" w:qFormat="1"/>
+    <w:lsdException w:name="heading 1" w:uiPriority="9" w:qFormat="1"/>
+    <w:lsdException w:name="heading 2" w:semiHidden="1" w:uiPriority="9" w:unhideWhenUsed="1" w:qFormat="1"/>
+    <w:lsdException w:name="heading 3" w:semiHidden="1" w:uiPriority="9" w:unhideWhenUsed="1" w:qFormat="1"/>
+    <w:lsdException w:name="heading 4" w:semiHidden="1" w:uiPriority="9" w:unhideWhenUsed="1" w:qFormat="1"/>
+    <w:lsdException w:name="heading 5" w:semiHidden="1" w:uiPriority="9" w:unhideWhenUsed="1" w:qFormat="1"/>
+    <w:lsdException w:name="heading 6" w:semiHidden="1" w:uiPriority="9" w:unhideWhenUsed="1" w:qFormat="1"/>
+    <w:lsdException w:name="heading 7" w:semiHidden="1" w:uiPriority="9" w:unhideWhenUsed="1" w:qFormat="1"/>
+    <w:lsdException w:name="heading 8" w:semiHidden="1" w:uiPriority="9" w:unhideWhenUsed="1" w:qFormat="1"/>
+    <w:lsdException w:name="heading 9" w:semiHidden="1" w:uiPriority="9" w:unhideWhenUsed="1" w:qFormat="1"/>
+    <w:lsdException w:name="index 1" w:semiHidden="1" w:unhideWhenUsed="1"/>
+    <w:lsdException w:name="index 2" w:semiHidden="1" w:unhideWhenUsed="1"/>
+    <w:lsdException w:name="index 3" w:semiHidden="1" w:unhideWhenUsed="1"/>
+    <w:lsdException w:name="index 4" w:semiHidden="1" w:unhideWhenUsed="1"/>
+    <w:lsdException w:name="index 5" w:semiHidden="1" w:unhideWhenUsed="1"/>
+    <w:lsdException w:name="index 6" w:semiHidden="1" w:unhideWhenUsed="1"/>
+    <w:lsdException w:name="index 7" w:semiHidden="1" w:unhideWhenUsed="1"/>
+    <w:lsdException w:name="index 8" w:semiHidden="1" w:unhideWhenUsed="1"/>
+    <w:lsdException w:name="index 9" w:semiHidden="1" w:unhideWhenUsed="1"/>
+    <w:lsdException w:name="toc 1" w:semiHidden="1" w:uiPriority="39" w:unhideWhenUsed="1"/>
+    <w:lsdException w:name="toc 2" w:semiHidden="1" w:uiPriority="39" w:unhideWhenUsed="1"/>
+    <w:lsdException w:name="toc 3" w:semiHidden="1" w:uiPriority="39" w:unhideWhenUsed="1"/>
+    <w:lsdException w:name="toc 4" w:semiHidden="1" w:uiPriority="39" w:unhideWhenUsed="1"/>
+    <w:lsdException w:name="toc 5" w:semiHidden="1" w:uiPriority="39" w:unhideWhenUsed="1"/>
+    <w:lsdException w:name="toc 6" w:semiHidden="1" w:uiPriority="39" w:unhideWhenUsed="1"/>
+    <w:lsdException w:name="toc 7" w:semiHidden="1" w:uiPriority="39" w:unhideWhenUsed="1"/>
+    <w:lsdException w:name="toc 8" w:semiHidden="1" w:uiPriority="39" w:unhideWhenUsed="1"/>
+    <w:lsdException w:name="toc 9" w:semiHidden="1" w:uiPriority="39" w:unhideWhenUsed="1"/>
+    <w:lsdException w:name="Normal Indent" w:semiHidden="1" w:unhideWhenUsed="1"/>
+    <w:lsdException w:name="footnote text" w:semiHidden="1" w:unhideWhenUsed="1"/>
+    <w:lsdException w:name="annotation text" w:semiHidden="1" w:unhideWhenUsed="1"/>
+    <w:lsdException w:name="header" w:semiHidden="1" w:unhideWhenUsed="1"/>
+    <w:lsdException w:name="footer" w:semiHidden="1" w:unhideWhenUsed="1"/>
+    <w:lsdException w:name="index heading" w:semiHidden="1" w:unhideWhenUsed="1"/>
+    <w:lsdException w:name="caption" w:semiHidden="1" w:uiPriority="35" w:unhideWhenUsed="1" w:qFormat="1"/>
+    <w:lsdException w:name="table of figures" w:semiHidden="1" w:unhideWhenUsed="1"/>
+    <w:lsdException w:name="envelope address" w:semiHidden="1" w:unhideWhenUsed="1"/>
+    <w:lsdException w:name="envelope return" w:semiHidden="1" w:unhideWhenUsed="1"/>
+    <w:lsdException w:name="footnote reference" w:semiHidden="1" w:unhideWhenUsed="1"/>
+    <w:lsdException w:name="annotation reference" w:semiHidden="1" w:unhideWhenUsed="1"/>
+    <w:lsdException w:name="line number" w:semiHidden="1" w:unhideWhenUsed="1"/>
+    <w:lsdException w:name="page number" w:semiHidden="1" w:unhideWhenUsed="1"/>
+    <w:lsdException w:name="endnote reference" w:semiHidden="1" w:unhideWhenUsed="1"/>
+    <w:lsdException w:name="endnote text" w:semiHidden="1" w:unhideWhenUsed="1"/>
+    <w:lsdException w:name="table of authorities" w:semiHidden="1" w:unhideWhenUsed="1"/>
+    <w:lsdException w:name="macro" w:semiHidden="1" w:unhideWhenUsed="1"/>
+    <w:lsdException w:name="toa heading" w:semiHidden="1" w:unhideWhenUsed="1"/>
+    <w:lsdException w:name="List" w:semiHidden="1" w:unhideWhenUsed="1"/>
+    <w:lsdException w:name="List Bullet" w:semiHidden="1" w:unhideWhenUsed="1"/>
+    <w:lsdException w:name="List Number" w:semiHidden="1" w:unhideWhenUsed="1"/>
+    <w:lsdException w:name="List 2" w:semiHidden="1" w:unhideWhenUsed="1"/>
+    <w:lsdException w:name="List 3" w:semiHidden="1" w:unhideWhenUsed="1"/>
+    <w:lsdException w:name="List 4" w:semiHidden="1" w:unhideWhenUsed="1"/>
+    <w:lsdException w:name="List 5" w:semiHidden="1" w:unhideWhenUsed="1"/>
+    <w:lsdException w:name="List Bullet 2" w:semiHidden="1" w:unhideWhenUsed="1"/>
+    <w:lsdException w:name="List Bullet 3" w:semiHidden="1" w:unhideWhenUsed="1"/>
+    <w:lsdException w:name="List Bullet 4" w:semiHidden="1" w:unhideWhenUsed="1"/>
+    <w:lsdException w:name="List Bullet 5" w:semiHidden="1" w:unhideWhenUsed="1"/>
+    <w:lsdException w:name="List Number 2" w:semiHidden="1" w:unhideWhenUsed="1"/>
+    <w:lsdException w:name="List Number 3" w:semiHidden="1" w:unhideWhenUsed="1"/>
+    <w:lsdException w:name="List Number 4" w:semiHidden="1" w:unhideWhenUsed="1"/>
+    <w:lsdException w:name="List Number 5" w:semiHidden="1" w:unhideWhenUsed="1"/>
+    <w:lsdException w:name="Title" w:uiPriority="10" w:qFormat="1"/>
+    <w:lsdException w:name="Closing" w:semiHidden="1" w:unhideWhenUsed="1"/>
+    <w:lsdException w:name="Signature" w:semiHidden="1" w:unhideWhenUsed="1"/>
+    <w:lsdException w:name="Default Paragraph Font" w:semiHidden="1" w:uiPriority="1" w:unhideWhenUsed="1"/>
+    <w:lsdException w:name="Body Text" w:semiHidden="1" w:unhideWhenUsed="1"/>
+    <w:lsdException w:name="Body Text Indent" w:semiHidden="1" w:unhideWhenUsed="1"/>
+    <w:lsdException w:name="List Continue" w:semiHidden="1" w:unhideWhenUsed="1"/>
+    <w:lsdException w:name="List Continue 2" w:semiHidden="1" w:unhideWhenUsed="1"/>
+    <w:lsdException w:name="List Continue 3" w:semiHidden="1" w:unhideWhenUsed="1"/>
+    <w:lsdException w:name="List Continue 4" w:semiHidden="1" w:unhideWhenUsed="1"/>
+    <w:lsdException w:name="List Continue 5" w:semiHidden="1" w:unhideWhenUsed="1"/>
+    <w:lsdException w:name="Message Header" w:semiHidden="1" w:unhideWhenUsed="1"/>
+    <w:lsdException w:name="Subtitle" w:uiPriority="11" w:qFormat="1"/>
+    <w:lsdException w:name="Salutation" w:semiHidden="1" w:unhideWhenUsed="1"/>
+    <w:lsdException w:name="Date" w:semiHidden="1" w:unhideWhenUsed="1"/>
+    <w:lsdException w:name="Body Text First Indent" w:semiHidden="1" w:unhideWhenUsed="1"/>
+    <w:lsdException w:name="Body Text First Indent 2" w:semiHidden="1" w:unhideWhenUsed="1"/>
+    <w:lsdException w:name="Note Heading" w:semiHidden="1" w:unhideWhenUsed="1"/>
+    <w:lsdException w:name="Body Text 2" w:semiHidden="1" w:unhideWhenUsed="1"/>
+    <w:lsdException w:name="Body Text 3" w:semiHidden="1" w:unhideWhenUsed="1"/>
+    <w:lsdException w:name="Body Text Indent 2" w:semiHidden="1" w:unhideWhenUsed="1"/>
+    <w:lsdException w:name="Body Text Indent 3" w:semiHidden="1" w:unhideWhenUsed="1"/>
+    <w:lsdException w:name="Block Text" w:semiHidden="1" w:unhideWhenUsed="1"/>
+    <w:lsdException w:name="Hyperlink" w:semiHidden="1" w:unhideWhenUsed="1"/>
+    <w:lsdException w:name="FollowedHyperlink" w:semiHidden="1" w:unhideWhenUsed="1"/>
+    <w:lsdException w:name="Strong" w:uiPriority="22" w:qFormat="1"/>
+    <w:lsdException w:name="Emphasis" w:uiPriority="20" w:qFormat="1"/>
+    <w:lsdException w:name="Document Map" w:semiHidden="1" w:unhideWhenUsed="1"/>
+    <w:lsdException w:name="Plain Text" w:semiHidden="1" w:unhideWhenUsed="1"/>
+    <w:lsdException w:name="E-mail Signature" w:semiHidden="1" w:unhideWhenUsed="1"/>
+    <w:lsdException w:name="HTML Top of Form" w:semiHidden="1" w:unhideWhenUsed="1"/>
+    <w:lsdException w:name="HTML Bottom of Form" w:semiHidden="1" w:unhideWhenUsed="1"/>
+    <w:lsdException w:name="Normal (Web)" w:semiHidden="1" w:unhideWhenUsed="1"/>
+    <w:lsdException w:name="HTML Acronym" w:semiHidden="1" w:unhideWhenUsed="1"/>
+    <w:lsdException w:name="HTML Address" w:semiHidden="1" w:unhideWhenUsed="1"/>
+    <w:lsdException w:name="HTML Cite" w:semiHidden="1" w:unhideWhenUsed="1"/>
+    <w:lsdException w:name="HTML Code" w:semiHidden="1" w:unhideWhenUsed="1"/>
+    <w:lsdException w:name="HTML Definition" w:semiHidden="1" w:unhideWhenUsed="1"/>
+    <w:lsdException w:name="HTML Keyboard" w:semiHidden="1" w:unhideWhenUsed="1"/>
+    <w:lsdException w:name="HTML Preformatted" w:semiHidden="1" w:unhideWhenUsed="1"/>
+    <w:lsdException w:name="HTML Sample" w:semiHidden="1" w:unhideWhenUsed="1"/>
+    <w:lsdException w:name="HTML Typewriter" w:semiHidden="1" w:unhideWhenUsed="1"/>
+    <w:lsdException w:name="HTML Variable" w:semiHidden="1" w:unhideWhenUsed="1"/>
+    <w:lsdException w:name="Normal Table" w:semiHidden="1" w:unhideWhenUsed="1"/>
+    <w:lsdException w:name="annotation subject" w:semiHidden="1" w:unhideWhenUsed="1"/>
+    <w:lsdException w:name="No List" w:semiHidden="1" w:unhideWhenUsed="1"/>
+    <w:lsdException w:name="Outline List 1" w:semiHidden="1" w:unhideWhenUsed="1"/>
+    <w:lsdException w:name="Outline List 2" w:semiHidden="1" w:unhideWhenUsed="1"/>
+    <w:lsdException w:name="Outline List 3" w:semiHidden="1" w:unhideWhenUsed="1"/>
+    <w:lsdException w:name="Table Simple 1" w:semiHidden="1" w:unhideWhenUsed="1"/>
+    <w:lsdException w:name="Table Simple 2" w:semiHidden="1" w:unhideWhenUsed="1"/>
+    <w:lsdException w:name="Table Simple 3" w:semiHidden="1" w:unhideWhenUsed="1"/>
+    <w:lsdException w:name="Table Classic 1" w:semiHidden="1" w:unhideWhenUsed="1"/>
+    <w:lsdException w:name="Table Classic 2" w:semiHidden="1" w:unhideWhenUsed="1"/>
+    <w:lsdException w:name="Table Classic 3" w:semiHidden="1" w:unhideWhenUsed="1"/>
+    <w:lsdException w:name="Table Classic 4" w:semiHidden="1" w:unhideWhenUsed="1"/>
+    <w:lsdException w:name="Table Colorful 1" w:semiHidden="1" w:unhideWhenUsed="1"/>
+    <w:lsdException w:name="Table Colorful 2" w:semiHidden="1" w:unhideWhenUsed="1"/>
+    <w:lsdException w:name="Table Colorful 3" w:semiHidden="1" w:unhideWhenUsed="1"/>
+    <w:lsdException w:name="Table Columns 1" w:semiHidden="1" w:unhideWhenUsed="1"/>
+    <w:lsdException w:name="Table Columns 2" w:semiHidden="1" w:unhideWhenUsed="1"/>
+    <w:lsdException w:name="Table Columns 3" w:semiHidden="1" w:unhideWhenUsed="1"/>
+    <w:lsdException w:name="Table Columns 4" w:semiHidden="1" w:unhideWhenUsed="1"/>
+    <w:lsdException w:name="Table Columns 5" w:semiHidden="1" w:unhideWhenUsed="1"/>
+    <w:lsdException w:name="Table Grid 1" w:semiHidden="1" w:unhideWhenUsed="1"/>
+    <w:lsdException w:name="Table Grid 2" w:semiHidden="1" w:unhideWhenUsed="1"/>
+    <w:lsdException w:name="Table Grid 3" w:semiHidden="1" w:unhideWhenUsed="1"/>
+    <w:lsdException w:name="Table Grid 4" w:semiHidden="1" w:unhideWhenUsed="1"/>
+    <w:lsdException w:name="Table Grid 5" w:semiHidden="1" w:unhideWhenUsed="1"/>
+    <w:lsdException w:name="Table Grid 6" w:semiHidden="1" w:unhideWhenUsed="1"/>
+    <w:lsdException w:name="Table Grid 7" w:semiHidden="1" w:unhideWhenUsed="1"/>
+    <w:lsdException w:name="Table Grid 8" w:semiHidden="1" w:unhideWhenUsed="1"/>
+    <w:lsdException w:name="Table List 1" w:semiHidden="1" w:unhideWhenUsed="1"/>
+    <w:lsdException w:name="Table List 2" w:semiHidden="1" w:unhideWhenUsed="1"/>
+    <w:lsdException w:name="Table List 3" w:semiHidden="1" w:unhideWhenUsed="1"/>
+    <w:lsdException w:name="Table List 4" w:semiHidden="1" w:unhideWhenUsed="1"/>
+    <w:lsdException w:name="Table List 5" w:semiHidden="1" w:unhideWhenUsed="1"/>
+    <w:lsdException w:name="Table List 6" w:semiHidden="1" w:unhideWhenUsed="1"/>
+    <w:lsdException w:name="Table List 7" w:semiHidden="1" w:unhideWhenUsed="1"/>
+    <w:lsdException w:name="Table List 8" w:semiHidden="1" w:unhideWhenUsed="1"/>
+    <w:lsdException w:name="Table 3D effects 1" w:semiHidden="1" w:unhideWhenUsed="1"/>
+    <w:lsdException w:name="Table 3D effects 2" w:semiHidden="1" w:unhideWhenUsed="1"/>
+    <w:lsdException w:name="Table 3D effects 3" w:semiHidden="1" w:unhideWhenUsed="1"/>
+    <w:lsdException w:name="Table Contemporary" w:semiHidden="1" w:unhideWhenUsed="1"/>
+    <w:lsdException w:name="Table Elegant" w:semiHidden="1" w:unhideWhenUsed="1"/>
+    <w:lsdException w:name="Table Professional" w:semiHidden="1" w:unhideWhenUsed="1"/>
+    <w:lsdException w:name="Table Subtle 1" w:semiHidden="1" w:unhideWhenUsed="1"/>
+    <w:lsdException w:name="Table Subtle 2" w:semiHidden="1" w:unhideWhenUsed="1"/>
+    <w:lsdException w:name="Table Web 1" w:semiHidden="1" w:unhideWhenUsed="1"/>
+    <w:lsdException w:name="Table Web 2" w:semiHidden="1" w:unhideWhenUsed="1"/>
+    <w:lsdException w:name="Table Web 3" w:semiHidden="1" w:unhideWhenUsed="1"/>
+    <w:lsdException w:name="Balloon Text" w:semiHidden="1" w:unhideWhenUsed="1"/>
+    <w:lsdException w:name="Table Grid" w:semiHidden="1" w:uiPriority="59" w:unhideWhenUsed="1"/>
+    <w:lsdException w:name="Table Theme" w:semiHidden="1" w:unhideWhenUsed="1"/>
+    <w:lsdException w:name="Placeholder Text" w:semiHidden="1"/>
+    <w:lsdException w:name="No Spacing" w:uiPriority="1" w:qFormat="1"/>
+    <w:lsdException w:name="Light Shading" w:uiPriority="60"/>
+    <w:lsdException w:name="Light List" w:uiPriority="61"/>
+    <w:lsdException w:name="Light Grid" w:uiPriority="62"/>
+    <w:lsdException w:name="Medium Shading 1" w:uiPriority="63"/>
+    <w:lsdException w:name="Medium Shading 2" w:uiPriority="64"/>
+    <w:lsdException w:name="Medium List 1" w:uiPriority="65"/>
+    <w:lsdException w:name="Medium List 2" w:uiPriority="66"/>
+    <w:lsdException w:name="Medium Grid 1" w:uiPriority="67"/>
+    <w:lsdException w:name="Medium Grid 2" w:uiPriority="68"/>
+    <w:lsdException w:name="Medium Grid 3" w:uiPriority="69"/>
+    <w:lsdException w:name="Dark List" w:uiPriority="70"/>
+    <w:lsdException w:name="Colorful Shading" w:uiPriority="71"/>
+    <w:lsdException w:name="Colorful List" w:uiPriority="72"/>
+    <w:lsdException w:name="Colorful Grid" w:uiPriority="73"/>
+    <w:lsdException w:name="Light Shading Accent 1" w:uiPriority="60"/>
+    <w:lsdException w:name="Light List Accent 1" w:uiPriority="61"/>
+    <w:lsdException w:name="Light Grid Accent 1" w:uiPriority="62"/>
+    <w:lsdException w:name="Medium Shading 1 Accent 1" w:uiPriority="63"/>
+    <w:lsdException w:name="Medium Shading 2 Accent 1" w:uiPriority="64"/>
+    <w:lsdException w:name="Medium List 1 Accent 1" w:uiPriority="65"/>
+    <w:lsdException w:name="Revision" w:semiHidden="1"/>
+    <w:lsdException w:name="List Paragraph" w:uiPriority="34" w:qFormat="1"/>
+    <w:lsdException w:name="Quote" w:uiPriority="29" w:qFormat="1"/>
+    <w:lsdException w:name="Intense Quote" w:uiPriority="30" w:qFormat="1"/>
+    <w:lsdException w:name="Medium List 2 Accent 1" w:uiPriority="66"/>
+    <w:lsdException w:name="Medium Grid 1 Accent 1" w:uiPriority="67"/>
+    <w:lsdException w:name="Medium Grid 2 Accent 1" w:uiPriority="68"/>
+    <w:lsdException w:name="Medium Grid 3 Accent 1" w:uiPriority="69"/>
+    <w:lsdException w:name="Dark List Accent 1" w:uiPriority="70"/>
+    <w:lsdException w:name="Colorful Shading Accent 1" w:uiPriority="71"/>
+    <w:lsdException w:name="Colorful List Accent 1" w:uiPriority="72"/>
+    <w:lsdException w:name="Colorful Grid Accent 1" w:uiPriority="73"/>
+    <w:lsdException w:name="Light Shading Accent 2" w:uiPriority="60"/>
+    <w:lsdException w:name="Light List Accent 2" w:uiPriority="61"/>
+    <w:lsdException w:name="Light Grid Accent 2" w:uiPriority="62"/>
+    <w:lsdException w:name="Medium Shading 1 Accent 2" w:uiPriority="63"/>
+    <w:lsdException w:name="Medium Shading 2 Accent 2" w:uiPriority="64"/>
+    <w:lsdException w:name="Medium List 1 Accent 2" w:uiPriority="65"/>
+    <w:lsdException w:name="Medium List 2 Accent 2" w:uiPriority="66"/>
+    <w:lsdException w:name="Medium Grid 1 Accent 2" w:uiPriority="67"/>
+    <w:lsdException w:name="Medium Grid 2 Accent 2" w:uiPriority="68"/>
+    <w:lsdException w:name="Medium Grid 3 Accent 2" w:uiPriority="69"/>
+    <w:lsdException w:name="Dark List Accent 2" w:uiPriority="70"/>
+    <w:lsdException w:name="Colorful Shading Accent 2" w:uiPriority="71"/>
+    <w:lsdException w:name="Colorful List Accent 2" w:uiPriority="72"/>
+    <w:lsdException w:name="Colorful Grid Accent 2" w:uiPriority="73"/>
+    <w:lsdException w:name="Light Shading Accent 3" w:uiPriority="60"/>
+    <w:lsdException w:name="Light List Accent 3" w:uiPriority="61"/>
+    <w:lsdException w:name="Light Grid Accent 3" w:uiPriority="62"/>
+    <w:lsdException w:name="Medium Shading 1 Accent 3" w:uiPriority="63"/>
+    <w:lsdException w:name="Medium Shading 2 Accent 3" w:uiPriority="64"/>
+    <w:lsdException w:name="Medium List 1 Accent 3" w:uiPriority="65"/>
+    <w:lsdException w:name="Medium List 2 Accent 3" w:uiPriority="66"/>
+    <w:lsdException w:name="Medium Grid 1 Accent 3" w:uiPriority="67"/>
+    <w:lsdException w:name="Medium Grid 2 Accent 3" w:uiPriority="68"/>
+    <w:lsdException w:name="Medium Grid 3 Accent 3" w:uiPriority="69"/>
+    <w:lsdException w:name="Dark List Accent 3" w:uiPriority="70"/>
+    <w:lsdException w:name="Colorful Shading Accent 3" w:uiPriority="71"/>
+    <w:lsdException w:name="Colorful List Accent 3" w:uiPriority="72"/>
+    <w:lsdException w:name="Colorful Grid Accent 3" w:uiPriority="73"/>
+    <w:lsdException w:name="Light Shading Accent 4" w:uiPriority="60"/>
+    <w:lsdException w:name="Light List Accent 4" w:uiPriority="61"/>
+    <w:lsdException w:name="Light Grid Accent 4" w:uiPriority="62"/>
+    <w:lsdException w:name="Medium Shading 1 Accent 4" w:uiPriority="63"/>
+    <w:lsdException w:name="Medium Shading 2 Accent 4" w:uiPriority="64"/>
+    <w:lsdException w:name="Medium List 1 Accent 4" w:uiPriority="65"/>
+    <w:lsdException w:name="Medium List 2 Accent 4" w:uiPriority="66"/>
+    <w:lsdException w:name="Medium Grid 1 Accent 4" w:uiPriority="67"/>
+    <w:lsdException w:name="Medium Grid 2 Accent 4" w:uiPriority="68"/>
+    <w:lsdException w:name="Medium Grid 3 Accent 4" w:uiPriority="69"/>
+    <w:lsdException w:name="Dark List Accent 4" w:uiPriority="70"/>
+    <w:lsdException w:name="Colorful Shading Accent 4" w:uiPriority="71"/>
+    <w:lsdException w:name="Colorful List Accent 4" w:uiPriority="72"/>
+    <w:lsdException w:name="Colorful Grid Accent 4" w:uiPriority="73"/>
+    <w:lsdException w:name="Light Shading Accent 5" w:uiPriority="60"/>
+    <w:lsdException w:name="Light List Accent 5" w:uiPriority="61"/>
+    <w:lsdException w:name="Light Grid Accent 5" w:uiPriority="62"/>
+    <w:lsdException w:name="Medium Shading 1 Accent 5" w:uiPriority="63"/>
+    <w:lsdException w:name="Medium Shading 2 Accent 5" w:uiPriority="64"/>
+    <w:lsdException w:name="Medium List 1 Accent 5" w:uiPriority="65"/>
+    <w:lsdException w:name="Medium List 2 Accent 5" w:uiPriority="66"/>
+    <w:lsdException w:name="Medium Grid 1 Accent 5" w:uiPriority="67"/>
+    <w:lsdException w:name="Medium Grid 2 Accent 5" w:uiPriority="68"/>
+    <w:lsdException w:name="Medium Grid 3 Accent 5" w:uiPriority="69"/>
+    <w:lsdException w:name="Dark List Accent 5" w:uiPriority="70"/>
+    <w:lsdException w:name="Colorful Shading Accent 5" w:uiPriority="71"/>
+    <w:lsdException w:name="Colorful List Accent 5" w:uiPriority="72"/>
+    <w:lsdException w:name="Colorful Grid Accent 5" w:uiPriority="73"/>
+    <w:lsdException w:name="Light Shading Accent 6" w:uiPriority="60"/>
+    <w:lsdException w:name="Light List Accent 6" w:uiPriority="61"/>
+    <w:lsdException w:name="Light Grid Accent 6" w:uiPriority="62"/>
+    <w:lsdException w:name="Medium Shading 1 Accent 6" w:uiPriority="63"/>
+    <w:lsdException w:name="Medium Shading 2 Accent 6" w:uiPriority="64"/>
+    <w:lsdException w:name="Medium List 1 Accent 6" w:uiPriority="65"/>
+    <w:lsdException w:name="Medium List 2 Accent 6" w:uiPriority="66"/>
+    <w:lsdException w:name="Medium Grid 1 Accent 6" w:uiPriority="67"/>
+    <w:lsdException w:name="Medium Grid 2 Accent 6" w:uiPriority="68"/>
+    <w:lsdException w:name="Medium Grid 3 Accent 6" w:uiPriority="69"/>
+    <w:lsdException w:name="Dark List Accent 6" w:uiPriority="70"/>
+    <w:lsdException w:name="Colorful Shading Accent 6" w:uiPriority="71"/>
+    <w:lsdException w:name="Colorful List Accent 6" w:uiPriority="72"/>
+    <w:lsdException w:name="Colorful Grid Accent 6" w:uiPriority="73"/>
+    <w:lsdException w:name="Subtle Emphasis" w:uiPriority="19" w:qFormat="1"/>
+    <w:lsdException w:name="Intense Emphasis" w:uiPriority="21" w:qFormat="1"/>
+    <w:lsdException w:name="Subtle Reference" w:uiPriority="31" w:qFormat="1"/>
+    <w:lsdException w:name="Intense Reference" w:uiPriority="32" w:qFormat="1"/>
+    <w:lsdException w:name="Book Title" w:uiPriority="33" w:qFormat="1"/>
+    <w:lsdException w:name="Bibliography" w:semiHidden="1" w:uiPriority="37" w:unhideWhenUsed="1"/>
+    <w:lsdException w:name="TOC Heading" w:semiHidden="1" w:uiPriority="39" w:unhideWhenUsed="1" w:qFormat="1"/>
+    <w:lsdException w:name="Plain Table 1" w:uiPriority="41"/>
+    <w:lsdException w:name="Plain Table 2" w:uiPriority="42"/>
+    <w:lsdException w:name="Plain Table 3" w:uiPriority="43"/>
+    <w:lsdException w:name="Plain Table 4" w:uiPriority="44"/>
+    <w:lsdException w:name="Plain Table 5" w:uiPriority="45"/>
+    <w:lsdException w:name="Grid Table Light" w:uiPriority="40"/>
+    <w:lsdException w:name="Grid Table 1 Light" w:uiPriority="46"/>
+    <w:lsdException w:name="Grid Table 2" w:uiPriority="47"/>
+    <w:lsdException w:name="Grid Table 3" w:uiPriority="48"/>
+    <w:lsdException w:name="Grid Table 4" w:uiPriority="49"/>
+    <w:lsdException w:name="Grid Table 5 Dark" w:uiPriority="50"/>
+    <w:lsdException w:name="Grid Table 6 Colorful" w:uiPriority="51"/>
+    <w:lsdException w:name="Grid Table 7 Colorful" w:uiPriority="52"/>
+    <w:lsdException w:name="Grid Table 1 Light Accent 1" w:uiPriority="46"/>
+    <w:lsdException w:name="Grid Table 2 Accent 1" w:uiPriority="47"/>
+    <w:lsdException w:name="Grid Table 3 Accent 1" w:uiPriority="48"/>
+    <w:lsdException w:name="Grid Table 4 Accent 1" w:uiPriority="49"/>
+    <w:lsdException w:name="Grid Table 5 Dark Accent 1" w:uiPriority="50"/>
+    <w:lsdException w:name="Grid Table 6 Colorful Accent 1" w:uiPriority="51"/>
+    <w:lsdException w:name="Grid Table 7 Colorful Accent 1" w:uiPriority="52"/>
+    <w:lsdException w:name="Grid Table 1 Light Accent 2" w:uiPriority="46"/>
+    <w:lsdException w:name="Grid Table 2 Accent 2" w:uiPriority="47"/>
+    <w:lsdException w:name="Grid Table 3 Accent 2" w:uiPriority="48"/>
+    <w:lsdException w:name="Grid Table 4 Accent 2" w:uiPriority="49"/>
+    <w:lsdException w:name="Grid Table 5 Dark Accent 2" w:uiPriority="50"/>
+    <w:lsdException w:name="Grid Table 6 Colorful Accent 2" w:uiPriority="51"/>
+    <w:lsdException w:name="Grid Table 7 Colorful Accent 2" w:uiPriority="52"/>
+    <w:lsdException w:name="Grid Table 1 Light Accent 3" w:uiPriority="46"/>
+    <w:lsdException w:name="Grid Table 2 Accent 3" w:uiPriority="47"/>
+    <w:lsdException w:name="Grid Table 3 Accent 3" w:uiPriority="48"/>
+    <w:lsdException w:name="Grid Table 4 Accent 3" w:uiPriority="49"/>
+    <w:lsdException w:name="Grid Table 5 Dark Accent 3" w:uiPriority="50"/>
+    <w:lsdException w:name="Grid Table 6 Colorful Accent 3" w:uiPriority="51"/>
+    <w:lsdException w:name="Grid Table 7 Colorful Accent 3" w:uiPriority="52"/>
+    <w:lsdException w:name="Grid Table 1 Light Accent 4" w:uiPriority="46"/>
+    <w:lsdException w:name="Grid Table 2 Accent 4" w:uiPriority="47"/>
+    <w:lsdException w:name="Grid Table 3 Accent 4" w:uiPriority="48"/>
+    <w:lsdException w:name="Grid Table 4 Accent 4" w:uiPriority="49"/>
+    <w:lsdException w:name="Grid Table 5 Dark Accent 4" w:uiPriority="50"/>
+    <w:lsdException w:name="Grid Table 6 Colorful Accent 4" w:uiPriority="51"/>
+    <w:lsdException w:name="Grid Table 7 Colorful Accent 4" w:uiPriority="52"/>
+    <w:lsdException w:name="Grid Table 1 Light Accent 5" w:uiPriority="46"/>
+    <w:lsdException w:name="Grid Table 2 Accent 5" w:uiPriority="47"/>
+    <w:lsdException w:name="Grid Table 3 Accent 5" w:uiPriority="48"/>
+    <w:lsdException w:name="Grid Table 4 Accent 5" w:uiPriority="49"/>
+    <w:lsdException w:name="Grid Table 5 Dark Accent 5" w:uiPriority="50"/>
+    <w:lsdException w:name="Grid Table 6 Colorful Accent 5" w:uiPriority="51"/>
+    <w:lsdException w:name="Grid Table 7 Colorful Accent 5" w:uiPriority="52"/>
+    <w:lsdException w:name="Grid Table 1 Light Accent 6" w:uiPriority="46"/>
+    <w:lsdException w:name="Grid Table 2 Accent 6" w:uiPriority="47"/>
+    <w:lsdException w:name="Grid Table 3 Accent 6" w:uiPriority="48"/>
+    <w:lsdException w:name="Grid Table 4 Accent 6" w:uiPriority="49"/>
+    <w:lsdException w:name="Grid Table 5 Dark Accent 6" w:uiPriority="50"/>
+    <w:lsdException w:name="Grid Table 6 Colorful Accent 6" w:uiPriority="51"/>
+    <w:lsdException w:name="Grid Table 7 Colorful Accent 6" w:uiPriority="52"/>
+    <w:lsdException w:name="List Table 1 Light" w:uiPriority="46"/>
+    <w:lsdException w:name="List Table 2" w:uiPriority="47"/>
+    <w:lsdException w:name="List Table 3" w:uiPriority="48"/>
+    <w:lsdException w:name="List Table 4" w:uiPriority="49"/>
+    <w:lsdException w:name="List Table 5 Dark" w:uiPriority="50"/>
+    <w:lsdException w:name="List Table 6 Colorful" w:uiPriority="51"/>
+    <w:lsdException w:name="List Table 7 Colorful" w:uiPriority="52"/>
+    <w:lsdException w:name="List Table 1 Light Accent 1" w:uiPriority="46"/>
+    <w:lsdException w:name="List Table 2 Accent 1" w:uiPriority="47"/>
+    <w:lsdException w:name="List Table 3 Accent 1" w:uiPriority="48"/>
+    <w:lsdException w:name="List Table 4 Accent 1" w:uiPriority="49"/>
+    <w:lsdException w:name="List Table 5 Dark Accent 1" w:uiPriority="50"/>
+    <w:lsdException w:name="List Table 6 Colorful Accent 1" w:uiPriority="51"/>
+    <w:lsdException w:name="List Table 7 Colorful Accent 1" w:uiPriority="52"/>
+    <w:lsdException w:name="List Table 1 Light Accent 2" w:uiPriority="46"/>
+    <w:lsdException w:name="List Table 2 Accent 2" w:uiPriority="47"/>
+    <w:lsdException w:name="List Table 3 Accent 2" w:uiPriority="48"/>
+    <w:lsdException w:name="List Table 4 Accent 2" w:uiPriority="49"/>
+    <w:lsdException w:name="List Table 5 Dark Accent 2" w:uiPriority="50"/>
+    <w:lsdException w:name="List Table 6 Colorful Accent 2" w:uiPriority="51"/>
+    <w:lsdException w:name="List Table 7 Colorful Accent 2" w:uiPriority="52"/>
+    <w:lsdException w:name="List Table 1 Light Accent 3" w:uiPriority="46"/>
+    <w:lsdException w:name="List Table 2 Accent 3" w:uiPriority="47"/>
+    <w:lsdException w:name="List Table 3 Accent 3" w:uiPriority="48"/>
+    <w:lsdException w:name="List Table 4 Accent 3" w:uiPriority="49"/>
+    <w:lsdException w:name="List Table 5 Dark Accent 3" w:uiPriority="50"/>
+    <w:lsdException w:name="List Table 6 Colorful Accent 3" w:uiPriority="51"/>
+    <w:lsdException w:name="List Table 7 Colorful Accent 3" w:uiPriority="52"/>
+    <w:lsdException w:name="List Table 1 Light Accent 4" w:uiPriority="46"/>
+    <w:lsdException w:name="List Table 2 Accent 4" w:uiPriority="47"/>
+    <w:lsdException w:name="List Table 3 Accent 4" w:uiPriority="48"/>
+    <w:lsdException w:name="List Table 4 Accent 4" w:uiPriority="49"/>
+    <w:lsdException w:name="List Table 5 Dark Accent 4" w:uiPriority="50"/>
+    <w:lsdException w:name="List Table 6 Colorful Accent 4" w:uiPriority="51"/>
+    <w:lsdException w:name="List Table 7 Colorful Accent 4" w:uiPriority="52"/>
+    <w:lsdException w:name="List Table 1 Light Accent 5" w:uiPriority="46"/>
+    <w:lsdException w:name="List Table 2 Accent 5" w:uiPriority="47"/>
+    <w:lsdException w:name="List Table 3 Accent 5" w:uiPriority="48"/>
+    <w:lsdException w:name="List Table 4 Accent 5" w:uiPriority="49"/>
+    <w:lsdException w:name="List Table 5 Dark Accent 5" w:uiPriority="50"/>
+    <w:lsdException w:name="List Table 6 Colorful Accent 5" w:uiPriority="51"/>
+    <w:lsdException w:name="List Table 7 Colorful Accent 5" w:uiPriority="52"/>
+    <w:lsdException w:name="List Table 1 Light Accent 6" w:uiPriority="46"/>
+    <w:lsdException w:name="List Table 2 Accent 6" w:uiPriority="47"/>
+    <w:lsdException w:name="List Table 3 Accent 6" w:uiPriority="48"/>
+    <w:lsdException w:name="List Table 4 Accent 6" w:uiPriority="49"/>
+    <w:lsdException w:name="List Table 5 Dark Accent 6" w:uiPriority="50"/>
+    <w:lsdException w:name="List Table 6 Colorful Accent 6" w:uiPriority="51"/>
+    <w:lsdException w:name="List Table 7 Colorful Accent 6" w:uiPriority="52"/>
+    <w:lsdException w:name="Mention" w:semiHidden="1" w:unhideWhenUsed="1"/>
+    <w:lsdException w:name="Smart Hyperlink" w:semiHidden="1" w:unhideWhenUsed="1"/>
+    <w:lsdException w:name="Hashtag" w:semiHidden="1" w:unhideWhenUsed="1"/>
   </w:latentStyles>
   <w:style w:type="paragraph" w:default="1" w:styleId="Normalny">
     <w:name w:val="Normal"/>
@@ -2807,7 +3548,6 @@
     <w:uiPriority w:val="99"/>
     <w:semiHidden/>
     <w:unhideWhenUsed/>
-    <w:qFormat/>
     <w:tblPr>
       <w:tblInd w:w="0" w:type="dxa"/>
       <w:tblCellMar>

</xml_diff>